<commit_message>
Completed week2 Grunt Lesson
</commit_message>
<xml_diff>
--- a/Notes/AngularJS.docx
+++ b/Notes/AngularJS.docx
@@ -25,7 +25,15 @@
         </w:numPr>
       </w:pPr>
       <w:r>
-        <w:t>Views are rendered in AngularJs as a combination of templates and controllers</w:t>
+        <w:t xml:space="preserve">Views are rendered in </w:t>
+      </w:r>
+      <w:proofErr w:type="spellStart"/>
+      <w:r>
+        <w:t>AngularJs</w:t>
+      </w:r>
+      <w:proofErr w:type="spellEnd"/>
+      <w:r>
+        <w:t xml:space="preserve"> as a combination of templates and controllers</w:t>
       </w:r>
     </w:p>
     <w:p>
@@ -429,8 +437,13 @@
         </w:numPr>
       </w:pPr>
       <w:r>
-        <w:t>Single Page Application/Rich Internet Aplication</w:t>
-      </w:r>
+        <w:t xml:space="preserve">Single Page Application/Rich Internet </w:t>
+      </w:r>
+      <w:proofErr w:type="spellStart"/>
+      <w:r>
+        <w:t>Aplication</w:t>
+      </w:r>
+      <w:proofErr w:type="spellEnd"/>
     </w:p>
     <w:p>
       <w:pPr>
@@ -502,7 +515,15 @@
         </w:numPr>
       </w:pPr>
       <w:r>
-        <w:t>Angular, Ember, Backbone, React, Aurelia, Meteor, Polymer (from Google), Knockout, Vue, Mercury</w:t>
+        <w:t xml:space="preserve">Angular, Ember, Backbone, React, Aurelia, Meteor, Polymer (from Google), Knockout, </w:t>
+      </w:r>
+      <w:proofErr w:type="spellStart"/>
+      <w:r>
+        <w:t>Vue</w:t>
+      </w:r>
+      <w:proofErr w:type="spellEnd"/>
+      <w:r>
+        <w:t>, Mercury</w:t>
       </w:r>
     </w:p>
     <w:p>
@@ -661,8 +682,21 @@
         </w:numPr>
       </w:pPr>
       <w:r>
-        <w:t>First released in 2012 by a Google employee Misko Hevery</w:t>
-      </w:r>
+        <w:t xml:space="preserve">First released in 2012 by a Google employee </w:t>
+      </w:r>
+      <w:proofErr w:type="spellStart"/>
+      <w:r>
+        <w:t>Misko</w:t>
+      </w:r>
+      <w:proofErr w:type="spellEnd"/>
+      <w:r>
+        <w:t xml:space="preserve"> </w:t>
+      </w:r>
+      <w:proofErr w:type="spellStart"/>
+      <w:r>
+        <w:t>Hevery</w:t>
+      </w:r>
+      <w:proofErr w:type="spellEnd"/>
     </w:p>
     <w:p>
       <w:pPr>
@@ -946,8 +980,21 @@
         </w:numPr>
       </w:pPr>
       <w:r>
-        <w:t>ng-app, ng-bind, ng-model, ng-init, ng-repeat, etc</w:t>
-      </w:r>
+        <w:t>ng-app, ng-bind, ng-model, ng-</w:t>
+      </w:r>
+      <w:proofErr w:type="spellStart"/>
+      <w:r>
+        <w:t>init</w:t>
+      </w:r>
+      <w:proofErr w:type="spellEnd"/>
+      <w:r>
+        <w:t xml:space="preserve">, ng-repeat, </w:t>
+      </w:r>
+      <w:proofErr w:type="spellStart"/>
+      <w:r>
+        <w:t>etc</w:t>
+      </w:r>
+      <w:proofErr w:type="spellEnd"/>
     </w:p>
     <w:p>
       <w:pPr>
@@ -957,9 +1004,51 @@
           <w:numId w:val="4"/>
         </w:numPr>
       </w:pPr>
-      <w:r>
-        <w:t>ngApp, ngBind, ngModel, ngInit, ngRepeat, etc</w:t>
-      </w:r>
+      <w:proofErr w:type="spellStart"/>
+      <w:r>
+        <w:t>ngApp</w:t>
+      </w:r>
+      <w:proofErr w:type="spellEnd"/>
+      <w:r>
+        <w:t xml:space="preserve">, </w:t>
+      </w:r>
+      <w:proofErr w:type="spellStart"/>
+      <w:r>
+        <w:t>ngBind</w:t>
+      </w:r>
+      <w:proofErr w:type="spellEnd"/>
+      <w:r>
+        <w:t xml:space="preserve">, </w:t>
+      </w:r>
+      <w:proofErr w:type="spellStart"/>
+      <w:r>
+        <w:t>ngModel</w:t>
+      </w:r>
+      <w:proofErr w:type="spellEnd"/>
+      <w:r>
+        <w:t xml:space="preserve">, </w:t>
+      </w:r>
+      <w:proofErr w:type="spellStart"/>
+      <w:r>
+        <w:t>ngInit</w:t>
+      </w:r>
+      <w:proofErr w:type="spellEnd"/>
+      <w:r>
+        <w:t xml:space="preserve">, </w:t>
+      </w:r>
+      <w:proofErr w:type="spellStart"/>
+      <w:r>
+        <w:t>ngRepeat</w:t>
+      </w:r>
+      <w:proofErr w:type="spellEnd"/>
+      <w:r>
+        <w:t xml:space="preserve">, </w:t>
+      </w:r>
+      <w:proofErr w:type="spellStart"/>
+      <w:r>
+        <w:t>etc</w:t>
+      </w:r>
+      <w:proofErr w:type="spellEnd"/>
     </w:p>
     <w:p>
       <w:pPr>
@@ -970,7 +1059,15 @@
         </w:numPr>
       </w:pPr>
       <w:r>
-        <w:t>Camel case converted to “–”  (ngApp same as ng-app)</w:t>
+        <w:t>Camel case converted to “–”  (</w:t>
+      </w:r>
+      <w:proofErr w:type="spellStart"/>
+      <w:r>
+        <w:t>ngApp</w:t>
+      </w:r>
+      <w:proofErr w:type="spellEnd"/>
+      <w:r>
+        <w:t xml:space="preserve"> same as ng-app)</w:t>
       </w:r>
     </w:p>
     <w:p>
@@ -1016,7 +1113,15 @@
       </w:pPr>
       <w:r>
         <w:lastRenderedPageBreak/>
-        <w:t>ng-init – Ask angular to initialize some variable or execute an expression</w:t>
+        <w:t>ng-</w:t>
+      </w:r>
+      <w:proofErr w:type="spellStart"/>
+      <w:r>
+        <w:t>init</w:t>
+      </w:r>
+      <w:proofErr w:type="spellEnd"/>
+      <w:r>
+        <w:t xml:space="preserve"> – Ask angular to initialize some variable or execute an expression</w:t>
       </w:r>
     </w:p>
     <w:p>
@@ -1028,7 +1133,15 @@
         </w:numPr>
       </w:pPr>
       <w:r>
-        <w:t>The ngApp directive</w:t>
+        <w:t xml:space="preserve">The </w:t>
+      </w:r>
+      <w:proofErr w:type="spellStart"/>
+      <w:r>
+        <w:t>ngApp</w:t>
+      </w:r>
+      <w:proofErr w:type="spellEnd"/>
+      <w:r>
+        <w:t xml:space="preserve"> directive</w:t>
       </w:r>
     </w:p>
     <w:p>
@@ -1067,7 +1180,15 @@
         <w:t xml:space="preserve"> </w:t>
       </w:r>
       <w:r>
-        <w:t>The ngInit directive</w:t>
+        <w:t xml:space="preserve">The </w:t>
+      </w:r>
+      <w:proofErr w:type="spellStart"/>
+      <w:r>
+        <w:t>ngInit</w:t>
+      </w:r>
+      <w:proofErr w:type="spellEnd"/>
+      <w:r>
+        <w:t xml:space="preserve"> directive</w:t>
       </w:r>
     </w:p>
     <w:p>
@@ -1103,7 +1224,15 @@
         </w:numPr>
       </w:pPr>
       <w:r>
-        <w:t>&lt;p ng-init= “index=1”&gt;&lt;/p&gt;</w:t>
+        <w:t>&lt;p ng-</w:t>
+      </w:r>
+      <w:proofErr w:type="spellStart"/>
+      <w:r>
+        <w:t>init</w:t>
+      </w:r>
+      <w:proofErr w:type="spellEnd"/>
+      <w:r>
+        <w:t>= “index=1”&gt;&lt;/p&gt;</w:t>
       </w:r>
     </w:p>
     <w:p>
@@ -1115,7 +1244,23 @@
         </w:numPr>
       </w:pPr>
       <w:r>
-        <w:t>&lt;div class=”row” ng-init=“dish= {name:‘Test’, …}”&gt;&lt;/div&gt;</w:t>
+        <w:t>&lt;div class=”row” ng-</w:t>
+      </w:r>
+      <w:proofErr w:type="spellStart"/>
+      <w:r>
+        <w:t>init</w:t>
+      </w:r>
+      <w:proofErr w:type="spellEnd"/>
+      <w:r>
+        <w:t>=“dish= {</w:t>
+      </w:r>
+      <w:proofErr w:type="spellStart"/>
+      <w:r>
+        <w:t>name:‘Test</w:t>
+      </w:r>
+      <w:proofErr w:type="spellEnd"/>
+      <w:r>
+        <w:t>’, …}”&gt;&lt;/div&gt;</w:t>
       </w:r>
     </w:p>
     <w:p>
@@ -1127,7 +1272,15 @@
         </w:numPr>
       </w:pPr>
       <w:r>
-        <w:t>The ngModel Direction</w:t>
+        <w:t xml:space="preserve">The </w:t>
+      </w:r>
+      <w:proofErr w:type="spellStart"/>
+      <w:r>
+        <w:t>ngModel</w:t>
+      </w:r>
+      <w:proofErr w:type="spellEnd"/>
+      <w:r>
+        <w:t xml:space="preserve"> Direction</w:t>
       </w:r>
     </w:p>
     <w:p>
@@ -1163,7 +1316,15 @@
         </w:numPr>
       </w:pPr>
       <w:r>
-        <w:t>The ngRepeat Directive</w:t>
+        <w:t xml:space="preserve">The </w:t>
+      </w:r>
+      <w:proofErr w:type="spellStart"/>
+      <w:r>
+        <w:t>ngRepeat</w:t>
+      </w:r>
+      <w:proofErr w:type="spellEnd"/>
+      <w:r>
+        <w:t xml:space="preserve"> Directive</w:t>
       </w:r>
     </w:p>
     <w:p>
@@ -1223,7 +1384,15 @@
         </w:numPr>
       </w:pPr>
       <w:r>
-        <w:t>&lt;ul&gt;</w:t>
+        <w:t>&lt;</w:t>
+      </w:r>
+      <w:proofErr w:type="spellStart"/>
+      <w:r>
+        <w:t>ul</w:t>
+      </w:r>
+      <w:proofErr w:type="spellEnd"/>
+      <w:r>
+        <w:t>&gt;</w:t>
       </w:r>
     </w:p>
     <w:p>
@@ -1303,7 +1472,15 @@
         </w:numPr>
       </w:pPr>
       <w:r>
-        <w:t xml:space="preserve">Evaluated against against an Angular </w:t>
+        <w:t xml:space="preserve">Evaluated against </w:t>
+      </w:r>
+      <w:proofErr w:type="spellStart"/>
+      <w:r>
+        <w:t>against</w:t>
+      </w:r>
+      <w:proofErr w:type="spellEnd"/>
+      <w:r>
+        <w:t xml:space="preserve"> an Angular </w:t>
       </w:r>
       <w:r>
         <w:rPr>
@@ -1357,7 +1534,15 @@
         </w:numPr>
       </w:pPr>
       <w:r>
-        <w:t xml:space="preserve">{{dish.name}}, {{dish.description}} </w:t>
+        <w:t>{{dish.name}}, {{</w:t>
+      </w:r>
+      <w:proofErr w:type="spellStart"/>
+      <w:r>
+        <w:t>dish.description</w:t>
+      </w:r>
+      <w:proofErr w:type="spellEnd"/>
+      <w:r>
+        <w:t xml:space="preserve">}} </w:t>
       </w:r>
     </w:p>
     <w:p>
@@ -1589,7 +1774,15 @@
         <w:t>Receives</w:t>
       </w:r>
       <w:r>
-        <w:t xml:space="preserve"> information from users (through user input etc) and initiates </w:t>
+        <w:t xml:space="preserve"> information from users (through user input </w:t>
+      </w:r>
+      <w:proofErr w:type="spellStart"/>
+      <w:r>
+        <w:t>etc</w:t>
+      </w:r>
+      <w:proofErr w:type="spellEnd"/>
+      <w:r>
+        <w:t xml:space="preserve">) and initiates </w:t>
       </w:r>
       <w:r>
         <w:t>a change in the state of the model</w:t>
@@ -1837,7 +2030,15 @@
         </w:numPr>
       </w:pPr>
       <w:r>
-        <w:t>&lt;html app=“angularAPP”&gt;</w:t>
+        <w:t>&lt;html app=“</w:t>
+      </w:r>
+      <w:proofErr w:type="spellStart"/>
+      <w:r>
+        <w:t>angularAPP</w:t>
+      </w:r>
+      <w:proofErr w:type="spellEnd"/>
+      <w:r>
+        <w:t>”&gt;</w:t>
       </w:r>
     </w:p>
     <w:p>
@@ -1860,8 +2061,29 @@
           <w:numId w:val="5"/>
         </w:numPr>
       </w:pPr>
-      <w:r>
-        <w:t>var app=angular.module(‘angularAPP’, []);</w:t>
+      <w:proofErr w:type="spellStart"/>
+      <w:r>
+        <w:t>var</w:t>
+      </w:r>
+      <w:proofErr w:type="spellEnd"/>
+      <w:r>
+        <w:t xml:space="preserve"> app=</w:t>
+      </w:r>
+      <w:proofErr w:type="spellStart"/>
+      <w:r>
+        <w:t>angular.module</w:t>
+      </w:r>
+      <w:proofErr w:type="spellEnd"/>
+      <w:r>
+        <w:t>(‘</w:t>
+      </w:r>
+      <w:proofErr w:type="spellStart"/>
+      <w:r>
+        <w:t>angularAPP</w:t>
+      </w:r>
+      <w:proofErr w:type="spellEnd"/>
+      <w:r>
+        <w:t>’, []);</w:t>
       </w:r>
     </w:p>
     <w:p>
@@ -1910,7 +2132,23 @@
         </w:numPr>
       </w:pPr>
       <w:r>
-        <w:t>&lt;div ng-controller=“menuController as menuCtrl”&gt;</w:t>
+        <w:t>&lt;div ng-controller=“</w:t>
+      </w:r>
+      <w:proofErr w:type="spellStart"/>
+      <w:r>
+        <w:t>menuController</w:t>
+      </w:r>
+      <w:proofErr w:type="spellEnd"/>
+      <w:r>
+        <w:t xml:space="preserve"> as </w:t>
+      </w:r>
+      <w:proofErr w:type="spellStart"/>
+      <w:r>
+        <w:t>menuCtrl</w:t>
+      </w:r>
+      <w:proofErr w:type="spellEnd"/>
+      <w:r>
+        <w:t>”&gt;</w:t>
       </w:r>
     </w:p>
     <w:p>
@@ -1933,8 +2171,21 @@
           <w:numId w:val="5"/>
         </w:numPr>
       </w:pPr>
-      <w:r>
-        <w:t>app.controller(‘menuController’, function() {});</w:t>
+      <w:proofErr w:type="spellStart"/>
+      <w:r>
+        <w:t>app.controller</w:t>
+      </w:r>
+      <w:proofErr w:type="spellEnd"/>
+      <w:r>
+        <w:t>(‘</w:t>
+      </w:r>
+      <w:proofErr w:type="spellStart"/>
+      <w:r>
+        <w:t>menuController</w:t>
+      </w:r>
+      <w:proofErr w:type="spellEnd"/>
+      <w:r>
+        <w:t>’, function() {});</w:t>
       </w:r>
     </w:p>
     <w:p>
@@ -2039,7 +2290,15 @@
         </w:numPr>
       </w:pPr>
       <w:r>
-        <w:t>{{ dish.price | currency }}</w:t>
+        <w:t xml:space="preserve">{{ </w:t>
+      </w:r>
+      <w:proofErr w:type="spellStart"/>
+      <w:r>
+        <w:t>dish.price</w:t>
+      </w:r>
+      <w:proofErr w:type="spellEnd"/>
+      <w:r>
+        <w:t xml:space="preserve"> | currency }}</w:t>
       </w:r>
     </w:p>
     <w:p>
@@ -2063,7 +2322,15 @@
         </w:numPr>
       </w:pPr>
       <w:r>
-        <w:t>With js code</w:t>
+        <w:t xml:space="preserve">With </w:t>
+      </w:r>
+      <w:proofErr w:type="spellStart"/>
+      <w:r>
+        <w:t>js</w:t>
+      </w:r>
+      <w:proofErr w:type="spellEnd"/>
+      <w:r>
+        <w:t xml:space="preserve"> code</w:t>
       </w:r>
     </w:p>
     <w:p>
@@ -2195,9 +2462,11 @@
           <w:numId w:val="7"/>
         </w:numPr>
       </w:pPr>
+      <w:proofErr w:type="spellStart"/>
       <w:r>
         <w:t>orderBy</w:t>
       </w:r>
+      <w:proofErr w:type="spellEnd"/>
     </w:p>
     <w:p>
       <w:pPr>
@@ -2207,9 +2476,11 @@
           <w:numId w:val="7"/>
         </w:numPr>
       </w:pPr>
+      <w:proofErr w:type="spellStart"/>
       <w:r>
         <w:t>json</w:t>
       </w:r>
+      <w:proofErr w:type="spellEnd"/>
     </w:p>
     <w:p>
       <w:pPr>
@@ -2219,18 +2490,3356 @@
           <w:numId w:val="7"/>
         </w:numPr>
       </w:pPr>
+      <w:proofErr w:type="spellStart"/>
       <w:r>
         <w:t>limitTo</w:t>
       </w:r>
+      <w:proofErr w:type="spellEnd"/>
     </w:p>
     <w:p>
       <w:r>
         <w:br w:type="page"/>
+      </w:r>
+    </w:p>
+    <w:p>
+      <w:pPr>
+        <w:jc w:val="center"/>
+        <w:rPr>
+          <w:sz w:val="28"/>
+          <w:szCs w:val="28"/>
+        </w:rPr>
+      </w:pPr>
+      <w:r>
+        <w:rPr>
+          <w:b/>
+          <w:sz w:val="28"/>
+          <w:szCs w:val="28"/>
+          <w:u w:val="single"/>
+        </w:rPr>
+        <w:lastRenderedPageBreak/>
+        <w:t>Week 2</w:t>
+      </w:r>
+      <w:r>
+        <w:rPr>
+          <w:b/>
+          <w:sz w:val="28"/>
+          <w:szCs w:val="28"/>
+          <w:u w:val="single"/>
+        </w:rPr>
+        <w:t>:</w:t>
+      </w:r>
+    </w:p>
+    <w:p>
+      <w:pPr>
+        <w:jc w:val="center"/>
+        <w:rPr>
+          <w:b/>
+          <w:i/>
+          <w:u w:val="single"/>
+        </w:rPr>
+      </w:pPr>
+      <w:r>
+        <w:rPr>
+          <w:b/>
+          <w:i/>
+          <w:u w:val="single"/>
+        </w:rPr>
+        <w:t>Task Runners: Grunt and Gulp</w:t>
+      </w:r>
+    </w:p>
+    <w:p>
+      <w:pPr>
+        <w:pStyle w:val="ListParagraph"/>
+        <w:numPr>
+          <w:ilvl w:val="0"/>
+          <w:numId w:val="8"/>
+        </w:numPr>
+      </w:pPr>
+      <w:r>
+        <w:t>CSS Tasks</w:t>
+      </w:r>
+    </w:p>
+    <w:p>
+      <w:pPr>
+        <w:pStyle w:val="ListParagraph"/>
+        <w:numPr>
+          <w:ilvl w:val="1"/>
+          <w:numId w:val="8"/>
+        </w:numPr>
+      </w:pPr>
+      <w:r>
+        <w:t>Compiling SASS or LESS into CSS</w:t>
+      </w:r>
+    </w:p>
+    <w:p>
+      <w:pPr>
+        <w:pStyle w:val="ListParagraph"/>
+        <w:numPr>
+          <w:ilvl w:val="1"/>
+          <w:numId w:val="8"/>
+        </w:numPr>
+      </w:pPr>
+      <w:r>
+        <w:t xml:space="preserve">Running </w:t>
+      </w:r>
+      <w:proofErr w:type="spellStart"/>
+      <w:r>
+        <w:t>Autoprefixer</w:t>
+      </w:r>
+      <w:proofErr w:type="spellEnd"/>
+      <w:r>
+        <w:t xml:space="preserve"> to add any vendor prefixes</w:t>
+      </w:r>
+    </w:p>
+    <w:p>
+      <w:pPr>
+        <w:pStyle w:val="ListParagraph"/>
+        <w:numPr>
+          <w:ilvl w:val="1"/>
+          <w:numId w:val="8"/>
+        </w:numPr>
+      </w:pPr>
+      <w:proofErr w:type="spellStart"/>
+      <w:r>
+        <w:t>Minification</w:t>
+      </w:r>
+      <w:proofErr w:type="spellEnd"/>
+    </w:p>
+    <w:p>
+      <w:pPr>
+        <w:pStyle w:val="ListParagraph"/>
+        <w:numPr>
+          <w:ilvl w:val="2"/>
+          <w:numId w:val="8"/>
+        </w:numPr>
+      </w:pPr>
+      <w:r>
+        <w:t>Remove unnecessary characters from source code without compromising functionality</w:t>
+      </w:r>
+    </w:p>
+    <w:p>
+      <w:pPr>
+        <w:pStyle w:val="ListParagraph"/>
+        <w:numPr>
+          <w:ilvl w:val="1"/>
+          <w:numId w:val="8"/>
+        </w:numPr>
+      </w:pPr>
+      <w:r>
+        <w:t>Concatenation</w:t>
+      </w:r>
+    </w:p>
+    <w:p>
+      <w:pPr>
+        <w:pStyle w:val="ListParagraph"/>
+        <w:numPr>
+          <w:ilvl w:val="0"/>
+          <w:numId w:val="8"/>
+        </w:numPr>
+      </w:pPr>
+      <w:r>
+        <w:t>JS Tasks</w:t>
+      </w:r>
+    </w:p>
+    <w:p>
+      <w:pPr>
+        <w:pStyle w:val="ListParagraph"/>
+        <w:numPr>
+          <w:ilvl w:val="1"/>
+          <w:numId w:val="8"/>
+        </w:numPr>
+      </w:pPr>
+      <w:proofErr w:type="spellStart"/>
+      <w:r>
+        <w:t>JSHint</w:t>
+      </w:r>
+      <w:proofErr w:type="spellEnd"/>
+    </w:p>
+    <w:p>
+      <w:pPr>
+        <w:pStyle w:val="ListParagraph"/>
+        <w:numPr>
+          <w:ilvl w:val="2"/>
+          <w:numId w:val="8"/>
+        </w:numPr>
+      </w:pPr>
+      <w:r>
+        <w:t>Checking JS code for errors and/or potential problems (static code analysis)</w:t>
+      </w:r>
+    </w:p>
+    <w:p>
+      <w:pPr>
+        <w:pStyle w:val="ListParagraph"/>
+        <w:numPr>
+          <w:ilvl w:val="1"/>
+          <w:numId w:val="8"/>
+        </w:numPr>
+      </w:pPr>
+      <w:r>
+        <w:t>Concatenation</w:t>
+      </w:r>
+    </w:p>
+    <w:p>
+      <w:pPr>
+        <w:pStyle w:val="ListParagraph"/>
+        <w:numPr>
+          <w:ilvl w:val="1"/>
+          <w:numId w:val="8"/>
+        </w:numPr>
+      </w:pPr>
+      <w:proofErr w:type="spellStart"/>
+      <w:r>
+        <w:t>Uglification</w:t>
+      </w:r>
+      <w:proofErr w:type="spellEnd"/>
+    </w:p>
+    <w:p>
+      <w:pPr>
+        <w:pStyle w:val="ListParagraph"/>
+        <w:numPr>
+          <w:ilvl w:val="2"/>
+          <w:numId w:val="8"/>
+        </w:numPr>
+      </w:pPr>
+      <w:proofErr w:type="spellStart"/>
+      <w:r>
+        <w:t>Minification</w:t>
+      </w:r>
+      <w:proofErr w:type="spellEnd"/>
+      <w:r>
+        <w:t xml:space="preserve"> + mangling (reduce local </w:t>
+      </w:r>
+      <w:proofErr w:type="spellStart"/>
+      <w:r>
+        <w:t>varables</w:t>
+      </w:r>
+      <w:proofErr w:type="spellEnd"/>
+      <w:r>
+        <w:t xml:space="preserve"> to single letters)</w:t>
+      </w:r>
+    </w:p>
+    <w:p>
+      <w:pPr>
+        <w:pStyle w:val="ListParagraph"/>
+        <w:numPr>
+          <w:ilvl w:val="1"/>
+          <w:numId w:val="8"/>
+        </w:numPr>
+      </w:pPr>
+      <w:r>
+        <w:t>Rechecking for errors</w:t>
+      </w:r>
+    </w:p>
+    <w:p>
+      <w:pPr>
+        <w:pStyle w:val="ListParagraph"/>
+        <w:numPr>
+          <w:ilvl w:val="0"/>
+          <w:numId w:val="8"/>
+        </w:numPr>
+      </w:pPr>
+      <w:r>
+        <w:t>Other Tasks</w:t>
+      </w:r>
+    </w:p>
+    <w:p>
+      <w:pPr>
+        <w:pStyle w:val="ListParagraph"/>
+        <w:numPr>
+          <w:ilvl w:val="1"/>
+          <w:numId w:val="8"/>
+        </w:numPr>
+      </w:pPr>
+      <w:r>
+        <w:rPr>
+          <w:b/>
+          <w:i/>
+        </w:rPr>
+        <w:t>Images</w:t>
+      </w:r>
+      <w:r>
+        <w:t>: optimizing files to reduce file size</w:t>
+      </w:r>
+    </w:p>
+    <w:p>
+      <w:pPr>
+        <w:pStyle w:val="ListParagraph"/>
+        <w:numPr>
+          <w:ilvl w:val="1"/>
+          <w:numId w:val="8"/>
+        </w:numPr>
+      </w:pPr>
+      <w:r>
+        <w:rPr>
+          <w:b/>
+          <w:i/>
+        </w:rPr>
+        <w:t>Watch</w:t>
+      </w:r>
+      <w:r>
+        <w:t>: watching for changes in files and automatically rerunning tasks</w:t>
+      </w:r>
+    </w:p>
+    <w:p>
+      <w:pPr>
+        <w:pStyle w:val="ListParagraph"/>
+        <w:numPr>
+          <w:ilvl w:val="1"/>
+          <w:numId w:val="8"/>
+        </w:numPr>
+      </w:pPr>
+      <w:r>
+        <w:rPr>
+          <w:b/>
+          <w:i/>
+        </w:rPr>
+        <w:t>Server</w:t>
+      </w:r>
+      <w:r>
+        <w:t xml:space="preserve"> and </w:t>
+      </w:r>
+      <w:proofErr w:type="spellStart"/>
+      <w:r>
+        <w:rPr>
+          <w:b/>
+          <w:i/>
+        </w:rPr>
+        <w:t>Livereload</w:t>
+      </w:r>
+      <w:proofErr w:type="spellEnd"/>
+    </w:p>
+    <w:p>
+      <w:pPr>
+        <w:pStyle w:val="ListParagraph"/>
+        <w:numPr>
+          <w:ilvl w:val="1"/>
+          <w:numId w:val="8"/>
+        </w:numPr>
+      </w:pPr>
+      <w:r>
+        <w:rPr>
+          <w:b/>
+          <w:i/>
+        </w:rPr>
+        <w:t>Testing</w:t>
+      </w:r>
+    </w:p>
+    <w:p>
+      <w:pPr>
+        <w:pStyle w:val="ListParagraph"/>
+        <w:numPr>
+          <w:ilvl w:val="0"/>
+          <w:numId w:val="8"/>
+        </w:numPr>
+      </w:pPr>
+      <w:r>
+        <w:t>Grunt</w:t>
+      </w:r>
+    </w:p>
+    <w:p>
+      <w:pPr>
+        <w:pStyle w:val="ListParagraph"/>
+        <w:numPr>
+          <w:ilvl w:val="1"/>
+          <w:numId w:val="8"/>
+        </w:numPr>
+      </w:pPr>
+      <w:r>
+        <w:t>Configuration based task runner</w:t>
+      </w:r>
+    </w:p>
+    <w:p>
+      <w:pPr>
+        <w:pStyle w:val="ListParagraph"/>
+        <w:numPr>
+          <w:ilvl w:val="0"/>
+          <w:numId w:val="8"/>
+        </w:numPr>
+      </w:pPr>
+      <w:r>
+        <w:t>Gulp</w:t>
+      </w:r>
+    </w:p>
+    <w:p>
+      <w:pPr>
+        <w:pStyle w:val="ListParagraph"/>
+        <w:numPr>
+          <w:ilvl w:val="1"/>
+          <w:numId w:val="8"/>
+        </w:numPr>
+      </w:pPr>
+      <w:r>
+        <w:t>More code based task runner.</w:t>
+      </w:r>
+    </w:p>
+    <w:p>
+      <w:pPr>
+        <w:pStyle w:val="ListParagraph"/>
+        <w:numPr>
+          <w:ilvl w:val="1"/>
+          <w:numId w:val="8"/>
+        </w:numPr>
+      </w:pPr>
+      <w:r>
+        <w:t>Write code to configure the task</w:t>
+      </w:r>
+    </w:p>
+    <w:p/>
+    <w:p>
+      <w:pPr>
+        <w:jc w:val="center"/>
+        <w:rPr>
+          <w:b/>
+          <w:i/>
+        </w:rPr>
+      </w:pPr>
+      <w:r>
+        <w:rPr>
+          <w:b/>
+          <w:i/>
+        </w:rPr>
+        <w:t>Grunt</w:t>
+      </w:r>
+    </w:p>
+    <w:p>
+      <w:pPr>
+        <w:pStyle w:val="ListParagraph"/>
+        <w:numPr>
+          <w:ilvl w:val="0"/>
+          <w:numId w:val="9"/>
+        </w:numPr>
+      </w:pPr>
+      <w:r>
+        <w:t>Task runner based on configuration of tasks</w:t>
+      </w:r>
+    </w:p>
+    <w:p>
+      <w:pPr>
+        <w:pStyle w:val="ListParagraph"/>
+        <w:numPr>
+          <w:ilvl w:val="0"/>
+          <w:numId w:val="9"/>
+        </w:numPr>
+      </w:pPr>
+      <w:r>
+        <w:t>Installing Grunt</w:t>
+      </w:r>
+    </w:p>
+    <w:p>
+      <w:pPr>
+        <w:pStyle w:val="ListParagraph"/>
+        <w:numPr>
+          <w:ilvl w:val="1"/>
+          <w:numId w:val="9"/>
+        </w:numPr>
+      </w:pPr>
+      <w:proofErr w:type="spellStart"/>
+      <w:r>
+        <w:t>npm</w:t>
+      </w:r>
+      <w:proofErr w:type="spellEnd"/>
+      <w:r>
+        <w:t xml:space="preserve"> install –g grunt-cli</w:t>
+      </w:r>
+    </w:p>
+    <w:p>
+      <w:pPr>
+        <w:pStyle w:val="ListParagraph"/>
+        <w:numPr>
+          <w:ilvl w:val="2"/>
+          <w:numId w:val="9"/>
+        </w:numPr>
+      </w:pPr>
+      <w:r>
+        <w:t>-g allows you to install it globally</w:t>
+      </w:r>
+    </w:p>
+    <w:p>
+      <w:pPr>
+        <w:pStyle w:val="ListParagraph"/>
+        <w:numPr>
+          <w:ilvl w:val="1"/>
+          <w:numId w:val="9"/>
+        </w:numPr>
+      </w:pPr>
+      <w:r>
+        <w:t>Install grunt locally</w:t>
+      </w:r>
+    </w:p>
+    <w:p>
+      <w:pPr>
+        <w:pStyle w:val="ListParagraph"/>
+        <w:numPr>
+          <w:ilvl w:val="2"/>
+          <w:numId w:val="9"/>
+        </w:numPr>
+      </w:pPr>
+      <w:proofErr w:type="spellStart"/>
+      <w:r>
+        <w:t>npm</w:t>
+      </w:r>
+      <w:proofErr w:type="spellEnd"/>
+      <w:r>
+        <w:t xml:space="preserve"> install grunt –save-dev</w:t>
+      </w:r>
+    </w:p>
+    <w:p>
+      <w:pPr>
+        <w:pStyle w:val="ListParagraph"/>
+        <w:numPr>
+          <w:ilvl w:val="3"/>
+          <w:numId w:val="9"/>
+        </w:numPr>
+      </w:pPr>
+      <w:r>
+        <w:t xml:space="preserve">need to setup </w:t>
+      </w:r>
+      <w:proofErr w:type="spellStart"/>
+      <w:r>
+        <w:t>package.json</w:t>
+      </w:r>
+      <w:proofErr w:type="spellEnd"/>
+      <w:r>
+        <w:t xml:space="preserve"> file</w:t>
+      </w:r>
+    </w:p>
+    <w:p>
+      <w:pPr>
+        <w:pStyle w:val="ListParagraph"/>
+        <w:numPr>
+          <w:ilvl w:val="0"/>
+          <w:numId w:val="9"/>
+        </w:numPr>
+      </w:pPr>
+      <w:r>
+        <w:rPr>
+          <w:noProof/>
+        </w:rPr>
+        <w:lastRenderedPageBreak/>
+        <w:drawing>
+          <wp:inline distT="0" distB="0" distL="0" distR="0" wp14:anchorId="5E0F6B03" wp14:editId="7D27B7A0">
+            <wp:extent cx="2863527" cy="2168525"/>
+            <wp:effectExtent l="0" t="0" r="0" b="3175"/>
+            <wp:docPr id="3" name="Picture 3"/>
+            <wp:cNvGraphicFramePr>
+              <a:graphicFrameLocks xmlns:a="http://schemas.openxmlformats.org/drawingml/2006/main" noChangeAspect="1"/>
+            </wp:cNvGraphicFramePr>
+            <a:graphic xmlns:a="http://schemas.openxmlformats.org/drawingml/2006/main">
+              <a:graphicData uri="http://schemas.openxmlformats.org/drawingml/2006/picture">
+                <pic:pic xmlns:pic="http://schemas.openxmlformats.org/drawingml/2006/picture">
+                  <pic:nvPicPr>
+                    <pic:cNvPr id="1" name=""/>
+                    <pic:cNvPicPr/>
+                  </pic:nvPicPr>
+                  <pic:blipFill>
+                    <a:blip r:embed="rId7"/>
+                    <a:stretch>
+                      <a:fillRect/>
+                    </a:stretch>
+                  </pic:blipFill>
+                  <pic:spPr>
+                    <a:xfrm>
+                      <a:off x="0" y="0"/>
+                      <a:ext cx="2867210" cy="2171314"/>
+                    </a:xfrm>
+                    <a:prstGeom prst="rect">
+                      <a:avLst/>
+                    </a:prstGeom>
+                  </pic:spPr>
+                </pic:pic>
+              </a:graphicData>
+            </a:graphic>
+          </wp:inline>
+        </w:drawing>
+      </w:r>
+    </w:p>
+    <w:p>
+      <w:pPr>
+        <w:pStyle w:val="ListParagraph"/>
+        <w:numPr>
+          <w:ilvl w:val="0"/>
+          <w:numId w:val="9"/>
+        </w:numPr>
+      </w:pPr>
+      <w:r>
+        <w:rPr>
+          <w:noProof/>
+        </w:rPr>
+        <w:drawing>
+          <wp:inline distT="0" distB="0" distL="0" distR="0" wp14:anchorId="75F52509" wp14:editId="308AA05F">
+            <wp:extent cx="2875077" cy="1939290"/>
+            <wp:effectExtent l="0" t="0" r="1905" b="3810"/>
+            <wp:docPr id="4" name="Picture 4"/>
+            <wp:cNvGraphicFramePr>
+              <a:graphicFrameLocks xmlns:a="http://schemas.openxmlformats.org/drawingml/2006/main" noChangeAspect="1"/>
+            </wp:cNvGraphicFramePr>
+            <a:graphic xmlns:a="http://schemas.openxmlformats.org/drawingml/2006/main">
+              <a:graphicData uri="http://schemas.openxmlformats.org/drawingml/2006/picture">
+                <pic:pic xmlns:pic="http://schemas.openxmlformats.org/drawingml/2006/picture">
+                  <pic:nvPicPr>
+                    <pic:cNvPr id="1" name=""/>
+                    <pic:cNvPicPr/>
+                  </pic:nvPicPr>
+                  <pic:blipFill>
+                    <a:blip r:embed="rId8"/>
+                    <a:stretch>
+                      <a:fillRect/>
+                    </a:stretch>
+                  </pic:blipFill>
+                  <pic:spPr>
+                    <a:xfrm>
+                      <a:off x="0" y="0"/>
+                      <a:ext cx="2905327" cy="1959694"/>
+                    </a:xfrm>
+                    <a:prstGeom prst="rect">
+                      <a:avLst/>
+                    </a:prstGeom>
+                  </pic:spPr>
+                </pic:pic>
+              </a:graphicData>
+            </a:graphic>
+          </wp:inline>
+        </w:drawing>
+      </w:r>
+    </w:p>
+    <w:p>
+      <w:pPr>
+        <w:pStyle w:val="ListParagraph"/>
+        <w:numPr>
+          <w:ilvl w:val="0"/>
+          <w:numId w:val="9"/>
+        </w:numPr>
+      </w:pPr>
+      <w:proofErr w:type="spellStart"/>
+      <w:r>
+        <w:t>JSHint</w:t>
+      </w:r>
+      <w:proofErr w:type="spellEnd"/>
+    </w:p>
+    <w:p>
+      <w:pPr>
+        <w:pStyle w:val="ListParagraph"/>
+        <w:numPr>
+          <w:ilvl w:val="1"/>
+          <w:numId w:val="9"/>
+        </w:numPr>
+      </w:pPr>
+      <w:r>
+        <w:t xml:space="preserve">Allows us to find JS errors or obvious mistakes in our code or any sort of syntax errors. </w:t>
+      </w:r>
+    </w:p>
+    <w:p>
+      <w:pPr>
+        <w:pStyle w:val="ListParagraph"/>
+        <w:numPr>
+          <w:ilvl w:val="1"/>
+          <w:numId w:val="9"/>
+        </w:numPr>
+      </w:pPr>
+      <w:r>
+        <w:t>Install</w:t>
+      </w:r>
+    </w:p>
+    <w:p>
+      <w:pPr>
+        <w:pStyle w:val="ListParagraph"/>
+        <w:numPr>
+          <w:ilvl w:val="2"/>
+          <w:numId w:val="9"/>
+        </w:numPr>
+      </w:pPr>
+      <w:proofErr w:type="spellStart"/>
+      <w:r>
+        <w:t>npm</w:t>
+      </w:r>
+      <w:proofErr w:type="spellEnd"/>
+      <w:r>
+        <w:t xml:space="preserve"> install grunt-</w:t>
+      </w:r>
+      <w:proofErr w:type="spellStart"/>
+      <w:r>
+        <w:t>contrib</w:t>
+      </w:r>
+      <w:proofErr w:type="spellEnd"/>
+      <w:r>
+        <w:t>-</w:t>
+      </w:r>
+      <w:proofErr w:type="spellStart"/>
+      <w:r>
+        <w:t>jshint</w:t>
+      </w:r>
+      <w:proofErr w:type="spellEnd"/>
+      <w:r>
+        <w:t xml:space="preserve"> –save-dev</w:t>
+      </w:r>
+    </w:p>
+    <w:p>
+      <w:pPr>
+        <w:pStyle w:val="ListParagraph"/>
+        <w:numPr>
+          <w:ilvl w:val="2"/>
+          <w:numId w:val="9"/>
+        </w:numPr>
+      </w:pPr>
+      <w:proofErr w:type="spellStart"/>
+      <w:r>
+        <w:t>npm</w:t>
+      </w:r>
+      <w:proofErr w:type="spellEnd"/>
+      <w:r>
+        <w:t xml:space="preserve"> install </w:t>
+      </w:r>
+      <w:proofErr w:type="spellStart"/>
+      <w:r>
+        <w:t>jshint</w:t>
+      </w:r>
+      <w:proofErr w:type="spellEnd"/>
+      <w:r>
+        <w:t>-styling –save-dev</w:t>
+      </w:r>
+    </w:p>
+    <w:p>
+      <w:pPr>
+        <w:pStyle w:val="ListParagraph"/>
+        <w:numPr>
+          <w:ilvl w:val="1"/>
+          <w:numId w:val="9"/>
+        </w:numPr>
+      </w:pPr>
+      <w:r>
+        <w:t>Configuration</w:t>
+      </w:r>
+    </w:p>
+    <w:p>
+      <w:pPr>
+        <w:pStyle w:val="ListParagraph"/>
+        <w:numPr>
+          <w:ilvl w:val="2"/>
+          <w:numId w:val="9"/>
+        </w:numPr>
+      </w:pPr>
+      <w:r>
+        <w:rPr>
+          <w:noProof/>
+        </w:rPr>
+        <w:drawing>
+          <wp:inline distT="0" distB="0" distL="0" distR="0" wp14:anchorId="3E5E6569" wp14:editId="019AA0E1">
+            <wp:extent cx="2651760" cy="1593818"/>
+            <wp:effectExtent l="0" t="0" r="0" b="6985"/>
+            <wp:docPr id="5" name="Picture 5"/>
+            <wp:cNvGraphicFramePr>
+              <a:graphicFrameLocks xmlns:a="http://schemas.openxmlformats.org/drawingml/2006/main" noChangeAspect="1"/>
+            </wp:cNvGraphicFramePr>
+            <a:graphic xmlns:a="http://schemas.openxmlformats.org/drawingml/2006/main">
+              <a:graphicData uri="http://schemas.openxmlformats.org/drawingml/2006/picture">
+                <pic:pic xmlns:pic="http://schemas.openxmlformats.org/drawingml/2006/picture">
+                  <pic:nvPicPr>
+                    <pic:cNvPr id="1" name=""/>
+                    <pic:cNvPicPr/>
+                  </pic:nvPicPr>
+                  <pic:blipFill>
+                    <a:blip r:embed="rId9"/>
+                    <a:stretch>
+                      <a:fillRect/>
+                    </a:stretch>
+                  </pic:blipFill>
+                  <pic:spPr>
+                    <a:xfrm>
+                      <a:off x="0" y="0"/>
+                      <a:ext cx="2671735" cy="1605824"/>
+                    </a:xfrm>
+                    <a:prstGeom prst="rect">
+                      <a:avLst/>
+                    </a:prstGeom>
+                  </pic:spPr>
+                </pic:pic>
+              </a:graphicData>
+            </a:graphic>
+          </wp:inline>
+        </w:drawing>
+      </w:r>
+    </w:p>
+    <w:p>
+      <w:pPr>
+        <w:pStyle w:val="ListParagraph"/>
+        <w:numPr>
+          <w:ilvl w:val="2"/>
+          <w:numId w:val="9"/>
+        </w:numPr>
+      </w:pPr>
+      <w:r>
+        <w:t>.</w:t>
+      </w:r>
+      <w:proofErr w:type="spellStart"/>
+      <w:r>
+        <w:t>jshintrc</w:t>
+      </w:r>
+      <w:proofErr w:type="spellEnd"/>
+    </w:p>
+    <w:p>
+      <w:pPr>
+        <w:pStyle w:val="ListParagraph"/>
+        <w:numPr>
+          <w:ilvl w:val="3"/>
+          <w:numId w:val="9"/>
+        </w:numPr>
+      </w:pPr>
+      <w:proofErr w:type="spellStart"/>
+      <w:r>
+        <w:t>json</w:t>
+      </w:r>
+      <w:proofErr w:type="spellEnd"/>
+      <w:r>
+        <w:t xml:space="preserve"> file contains configuration for </w:t>
+      </w:r>
+      <w:proofErr w:type="spellStart"/>
+      <w:r>
+        <w:t>JSHint</w:t>
+      </w:r>
+      <w:proofErr w:type="spellEnd"/>
+    </w:p>
+    <w:p>
+      <w:pPr>
+        <w:pStyle w:val="ListParagraph"/>
+        <w:numPr>
+          <w:ilvl w:val="3"/>
+          <w:numId w:val="9"/>
+        </w:numPr>
+      </w:pPr>
+      <w:r>
+        <w:t xml:space="preserve">This is where we specify what </w:t>
+      </w:r>
+      <w:proofErr w:type="spellStart"/>
+      <w:r>
+        <w:t>JSHint</w:t>
+      </w:r>
+      <w:proofErr w:type="spellEnd"/>
+      <w:r>
+        <w:t xml:space="preserve"> should be checking</w:t>
+      </w:r>
+    </w:p>
+    <w:p>
+      <w:pPr>
+        <w:pStyle w:val="ListParagraph"/>
+        <w:numPr>
+          <w:ilvl w:val="2"/>
+          <w:numId w:val="9"/>
+        </w:numPr>
+      </w:pPr>
+      <w:proofErr w:type="spellStart"/>
+      <w:r>
+        <w:t>jshint</w:t>
+      </w:r>
+      <w:proofErr w:type="spellEnd"/>
+      <w:r>
+        <w:t>-stylish</w:t>
+      </w:r>
+    </w:p>
+    <w:p>
+      <w:pPr>
+        <w:pStyle w:val="ListParagraph"/>
+        <w:numPr>
+          <w:ilvl w:val="3"/>
+          <w:numId w:val="9"/>
+        </w:numPr>
+      </w:pPr>
+      <w:r>
+        <w:lastRenderedPageBreak/>
+        <w:t xml:space="preserve">we want </w:t>
+      </w:r>
+      <w:proofErr w:type="spellStart"/>
+      <w:r>
+        <w:t>JSHint</w:t>
+      </w:r>
+      <w:proofErr w:type="spellEnd"/>
+      <w:r>
+        <w:t xml:space="preserve"> to style the output in more readable manner</w:t>
+      </w:r>
+    </w:p>
+    <w:p>
+      <w:pPr>
+        <w:pStyle w:val="ListParagraph"/>
+        <w:numPr>
+          <w:ilvl w:val="2"/>
+          <w:numId w:val="9"/>
+        </w:numPr>
+      </w:pPr>
+      <w:r>
+        <w:t>object “all”</w:t>
+      </w:r>
+    </w:p>
+    <w:p>
+      <w:pPr>
+        <w:pStyle w:val="ListParagraph"/>
+        <w:numPr>
+          <w:ilvl w:val="3"/>
+          <w:numId w:val="9"/>
+        </w:numPr>
+      </w:pPr>
+      <w:r>
+        <w:t xml:space="preserve">contains the source property that specify all the </w:t>
+      </w:r>
+      <w:proofErr w:type="spellStart"/>
+      <w:r>
+        <w:t>js</w:t>
+      </w:r>
+      <w:proofErr w:type="spellEnd"/>
+      <w:r>
+        <w:t xml:space="preserve"> files that we’re going to ask </w:t>
+      </w:r>
+      <w:proofErr w:type="spellStart"/>
+      <w:r>
+        <w:t>JSHint</w:t>
+      </w:r>
+      <w:proofErr w:type="spellEnd"/>
+      <w:r>
+        <w:t xml:space="preserve"> to check</w:t>
+      </w:r>
+    </w:p>
+    <w:p>
+      <w:pPr>
+        <w:pStyle w:val="ListParagraph"/>
+        <w:numPr>
+          <w:ilvl w:val="3"/>
+          <w:numId w:val="9"/>
+        </w:numPr>
+      </w:pPr>
+      <w:r>
+        <w:t>/{,*/}*</w:t>
+      </w:r>
+    </w:p>
+    <w:p>
+      <w:pPr>
+        <w:pStyle w:val="ListParagraph"/>
+        <w:numPr>
+          <w:ilvl w:val="4"/>
+          <w:numId w:val="9"/>
+        </w:numPr>
+      </w:pPr>
+      <w:r>
+        <w:t xml:space="preserve">It will take all </w:t>
+      </w:r>
+      <w:proofErr w:type="spellStart"/>
+      <w:r>
+        <w:t>js</w:t>
+      </w:r>
+      <w:proofErr w:type="spellEnd"/>
+      <w:r>
+        <w:t xml:space="preserve"> files in the subdirectory of app.</w:t>
+      </w:r>
+    </w:p>
+    <w:p>
+      <w:pPr>
+        <w:pStyle w:val="ListParagraph"/>
+        <w:numPr>
+          <w:ilvl w:val="0"/>
+          <w:numId w:val="9"/>
+        </w:numPr>
+      </w:pPr>
+      <w:r>
+        <w:t>Distribution Folder</w:t>
+      </w:r>
+    </w:p>
+    <w:p>
+      <w:pPr>
+        <w:pStyle w:val="ListParagraph"/>
+        <w:numPr>
+          <w:ilvl w:val="1"/>
+          <w:numId w:val="9"/>
+        </w:numPr>
+      </w:pPr>
+      <w:r>
+        <w:t>We might want to create a distribution folder that contains only files essential to serve up the website</w:t>
+      </w:r>
+    </w:p>
+    <w:p>
+      <w:pPr>
+        <w:pStyle w:val="ListParagraph"/>
+        <w:numPr>
+          <w:ilvl w:val="1"/>
+          <w:numId w:val="9"/>
+        </w:numPr>
+      </w:pPr>
+      <w:r>
+        <w:t>It contains:</w:t>
+      </w:r>
+    </w:p>
+    <w:p>
+      <w:pPr>
+        <w:pStyle w:val="ListParagraph"/>
+        <w:numPr>
+          <w:ilvl w:val="2"/>
+          <w:numId w:val="9"/>
+        </w:numPr>
+      </w:pPr>
+      <w:r>
+        <w:t>Combined JS files</w:t>
+      </w:r>
+    </w:p>
+    <w:p>
+      <w:pPr>
+        <w:pStyle w:val="ListParagraph"/>
+        <w:numPr>
+          <w:ilvl w:val="2"/>
+          <w:numId w:val="9"/>
+        </w:numPr>
+      </w:pPr>
+      <w:r>
+        <w:t>Combined CSS files</w:t>
+      </w:r>
+    </w:p>
+    <w:p>
+      <w:pPr>
+        <w:pStyle w:val="ListParagraph"/>
+        <w:numPr>
+          <w:ilvl w:val="2"/>
+          <w:numId w:val="9"/>
+        </w:numPr>
+      </w:pPr>
+      <w:r>
+        <w:t>Images</w:t>
+      </w:r>
+    </w:p>
+    <w:p>
+      <w:pPr>
+        <w:pStyle w:val="ListParagraph"/>
+        <w:numPr>
+          <w:ilvl w:val="2"/>
+          <w:numId w:val="9"/>
+        </w:numPr>
+      </w:pPr>
+      <w:r>
+        <w:t>Fonts</w:t>
+      </w:r>
+    </w:p>
+    <w:p>
+      <w:pPr>
+        <w:pStyle w:val="ListParagraph"/>
+        <w:numPr>
+          <w:ilvl w:val="2"/>
+          <w:numId w:val="9"/>
+        </w:numPr>
+      </w:pPr>
+      <w:r>
+        <w:t>All essential files</w:t>
+      </w:r>
+    </w:p>
+    <w:p>
+      <w:pPr>
+        <w:pStyle w:val="ListParagraph"/>
+        <w:numPr>
+          <w:ilvl w:val="1"/>
+          <w:numId w:val="9"/>
+        </w:numPr>
+      </w:pPr>
+      <w:r>
+        <w:t>Copy and Clean up</w:t>
+      </w:r>
+    </w:p>
+    <w:p>
+      <w:pPr>
+        <w:pStyle w:val="ListParagraph"/>
+        <w:numPr>
+          <w:ilvl w:val="2"/>
+          <w:numId w:val="9"/>
+        </w:numPr>
+      </w:pPr>
+      <w:r>
+        <w:t>Creating a distribution folder and clean it up</w:t>
+      </w:r>
+    </w:p>
+    <w:p>
+      <w:pPr>
+        <w:pStyle w:val="ListParagraph"/>
+        <w:numPr>
+          <w:ilvl w:val="3"/>
+          <w:numId w:val="9"/>
+        </w:numPr>
+      </w:pPr>
+      <w:proofErr w:type="spellStart"/>
+      <w:r>
+        <w:t>npm</w:t>
+      </w:r>
+      <w:proofErr w:type="spellEnd"/>
+      <w:r>
+        <w:t xml:space="preserve"> install grunt-</w:t>
+      </w:r>
+      <w:proofErr w:type="spellStart"/>
+      <w:r>
+        <w:t>contrib</w:t>
+      </w:r>
+      <w:proofErr w:type="spellEnd"/>
+      <w:r>
+        <w:t>-copy --save-dev</w:t>
+      </w:r>
+    </w:p>
+    <w:p>
+      <w:pPr>
+        <w:pStyle w:val="ListParagraph"/>
+        <w:numPr>
+          <w:ilvl w:val="3"/>
+          <w:numId w:val="9"/>
+        </w:numPr>
+      </w:pPr>
+      <w:proofErr w:type="spellStart"/>
+      <w:r>
+        <w:t>npm</w:t>
+      </w:r>
+      <w:proofErr w:type="spellEnd"/>
+      <w:r>
+        <w:t xml:space="preserve"> install grunt-</w:t>
+      </w:r>
+      <w:proofErr w:type="spellStart"/>
+      <w:r>
+        <w:t>contrib</w:t>
+      </w:r>
+      <w:proofErr w:type="spellEnd"/>
+      <w:r>
+        <w:t>-clean --save-dev</w:t>
+      </w:r>
+    </w:p>
+    <w:p>
+      <w:pPr>
+        <w:pStyle w:val="ListParagraph"/>
+        <w:numPr>
+          <w:ilvl w:val="2"/>
+          <w:numId w:val="9"/>
+        </w:numPr>
+      </w:pPr>
+      <w:r>
+        <w:t>Configuration</w:t>
+      </w:r>
+    </w:p>
+    <w:p>
+      <w:pPr>
+        <w:pStyle w:val="ListParagraph"/>
+        <w:numPr>
+          <w:ilvl w:val="3"/>
+          <w:numId w:val="9"/>
+        </w:numPr>
+      </w:pPr>
+      <w:r>
+        <w:rPr>
+          <w:noProof/>
+        </w:rPr>
+        <w:drawing>
+          <wp:inline distT="0" distB="0" distL="0" distR="0" wp14:anchorId="467503EF" wp14:editId="6C3F887F">
+            <wp:extent cx="3078480" cy="1459784"/>
+            <wp:effectExtent l="0" t="0" r="7620" b="7620"/>
+            <wp:docPr id="6" name="Picture 6"/>
+            <wp:cNvGraphicFramePr>
+              <a:graphicFrameLocks xmlns:a="http://schemas.openxmlformats.org/drawingml/2006/main" noChangeAspect="1"/>
+            </wp:cNvGraphicFramePr>
+            <a:graphic xmlns:a="http://schemas.openxmlformats.org/drawingml/2006/main">
+              <a:graphicData uri="http://schemas.openxmlformats.org/drawingml/2006/picture">
+                <pic:pic xmlns:pic="http://schemas.openxmlformats.org/drawingml/2006/picture">
+                  <pic:nvPicPr>
+                    <pic:cNvPr id="1" name=""/>
+                    <pic:cNvPicPr/>
+                  </pic:nvPicPr>
+                  <pic:blipFill>
+                    <a:blip r:embed="rId10"/>
+                    <a:stretch>
+                      <a:fillRect/>
+                    </a:stretch>
+                  </pic:blipFill>
+                  <pic:spPr>
+                    <a:xfrm>
+                      <a:off x="0" y="0"/>
+                      <a:ext cx="3084524" cy="1462650"/>
+                    </a:xfrm>
+                    <a:prstGeom prst="rect">
+                      <a:avLst/>
+                    </a:prstGeom>
+                  </pic:spPr>
+                </pic:pic>
+              </a:graphicData>
+            </a:graphic>
+          </wp:inline>
+        </w:drawing>
+      </w:r>
+    </w:p>
+    <w:p>
+      <w:pPr>
+        <w:pStyle w:val="ListParagraph"/>
+        <w:numPr>
+          <w:ilvl w:val="3"/>
+          <w:numId w:val="9"/>
+        </w:numPr>
+      </w:pPr>
+      <w:r>
+        <w:t xml:space="preserve">Copy task will copy over all the from app folder into the </w:t>
+      </w:r>
+      <w:proofErr w:type="spellStart"/>
+      <w:r>
+        <w:t>dist</w:t>
+      </w:r>
+      <w:proofErr w:type="spellEnd"/>
+      <w:r>
+        <w:t xml:space="preserve"> folder</w:t>
+      </w:r>
+    </w:p>
+    <w:p>
+      <w:pPr>
+        <w:pStyle w:val="ListParagraph"/>
+        <w:numPr>
+          <w:ilvl w:val="4"/>
+          <w:numId w:val="9"/>
+        </w:numPr>
+      </w:pPr>
+      <w:proofErr w:type="spellStart"/>
+      <w:r>
+        <w:rPr>
+          <w:b/>
+          <w:i/>
+        </w:rPr>
+        <w:t>cwd</w:t>
+      </w:r>
+      <w:proofErr w:type="spellEnd"/>
+      <w:r>
+        <w:t xml:space="preserve">: from the </w:t>
+      </w:r>
+      <w:r>
+        <w:rPr>
+          <w:b/>
+          <w:i/>
+        </w:rPr>
+        <w:t>current work directory</w:t>
+      </w:r>
+      <w:r>
+        <w:t xml:space="preserve"> “app”</w:t>
+      </w:r>
+    </w:p>
+    <w:p>
+      <w:pPr>
+        <w:pStyle w:val="ListParagraph"/>
+        <w:numPr>
+          <w:ilvl w:val="4"/>
+          <w:numId w:val="9"/>
+        </w:numPr>
+      </w:pPr>
+      <w:proofErr w:type="spellStart"/>
+      <w:r>
+        <w:rPr>
+          <w:b/>
+          <w:i/>
+        </w:rPr>
+        <w:t>src</w:t>
+      </w:r>
+      <w:proofErr w:type="spellEnd"/>
+      <w:r>
+        <w:t xml:space="preserve">: source files in app folder except for </w:t>
+      </w:r>
+      <w:proofErr w:type="spellStart"/>
+      <w:r>
+        <w:t>css</w:t>
+      </w:r>
+      <w:proofErr w:type="spellEnd"/>
+      <w:r>
+        <w:t xml:space="preserve"> and </w:t>
+      </w:r>
+      <w:proofErr w:type="spellStart"/>
+      <w:r>
+        <w:t>js</w:t>
+      </w:r>
+      <w:proofErr w:type="spellEnd"/>
+      <w:r>
+        <w:t xml:space="preserve"> files</w:t>
       </w:r>
       <w:bookmarkStart w:id="0" w:name="_GoBack"/>
       <w:bookmarkEnd w:id="0"/>
     </w:p>
-    <w:p/>
+    <w:p>
+      <w:pPr>
+        <w:pStyle w:val="ListParagraph"/>
+        <w:numPr>
+          <w:ilvl w:val="4"/>
+          <w:numId w:val="9"/>
+        </w:numPr>
+      </w:pPr>
+      <w:proofErr w:type="spellStart"/>
+      <w:r>
+        <w:rPr>
+          <w:b/>
+          <w:i/>
+        </w:rPr>
+        <w:t>dest</w:t>
+      </w:r>
+      <w:proofErr w:type="spellEnd"/>
+      <w:r>
+        <w:t>:</w:t>
+      </w:r>
+      <w:r>
+        <w:t xml:space="preserve"> destination folder “</w:t>
+      </w:r>
+      <w:proofErr w:type="spellStart"/>
+      <w:r>
+        <w:t>dist</w:t>
+      </w:r>
+      <w:proofErr w:type="spellEnd"/>
+      <w:r>
+        <w:t xml:space="preserve">” </w:t>
+      </w:r>
+    </w:p>
+    <w:p>
+      <w:pPr>
+        <w:pStyle w:val="ListParagraph"/>
+        <w:numPr>
+          <w:ilvl w:val="3"/>
+          <w:numId w:val="9"/>
+        </w:numPr>
+      </w:pPr>
+      <w:r>
+        <w:t xml:space="preserve">Clean task will clean the </w:t>
+      </w:r>
+      <w:proofErr w:type="spellStart"/>
+      <w:r>
+        <w:t>dist</w:t>
+      </w:r>
+      <w:proofErr w:type="spellEnd"/>
+      <w:r>
+        <w:t xml:space="preserve"> folder and will rebuild it</w:t>
+      </w:r>
+    </w:p>
+    <w:p>
+      <w:pPr>
+        <w:pStyle w:val="ListParagraph"/>
+        <w:numPr>
+          <w:ilvl w:val="4"/>
+          <w:numId w:val="9"/>
+        </w:numPr>
+        <w:rPr>
+          <w:b/>
+          <w:i/>
+        </w:rPr>
+      </w:pPr>
+      <w:proofErr w:type="spellStart"/>
+      <w:r>
+        <w:rPr>
+          <w:b/>
+          <w:i/>
+        </w:rPr>
+        <w:t>s</w:t>
+      </w:r>
+      <w:r>
+        <w:rPr>
+          <w:b/>
+          <w:i/>
+        </w:rPr>
+        <w:t>rc</w:t>
+      </w:r>
+      <w:proofErr w:type="spellEnd"/>
+      <w:r>
+        <w:t xml:space="preserve">: it will clean the </w:t>
+      </w:r>
+      <w:proofErr w:type="spellStart"/>
+      <w:r>
+        <w:t>dist</w:t>
+      </w:r>
+      <w:proofErr w:type="spellEnd"/>
+      <w:r>
+        <w:t xml:space="preserve"> folder since it will be recreated again</w:t>
+      </w:r>
+    </w:p>
+    <w:p>
+      <w:pPr>
+        <w:pStyle w:val="ListParagraph"/>
+        <w:numPr>
+          <w:ilvl w:val="3"/>
+          <w:numId w:val="9"/>
+        </w:numPr>
+        <w:rPr>
+          <w:b/>
+          <w:i/>
+        </w:rPr>
+      </w:pPr>
+      <w:r>
+        <w:t xml:space="preserve">We want to run </w:t>
+      </w:r>
+      <w:r>
+        <w:t>these tasks</w:t>
+      </w:r>
+      <w:r>
+        <w:t xml:space="preserve"> in a sequence </w:t>
+      </w:r>
+      <w:r>
+        <w:t>using grunt configuration “</w:t>
+      </w:r>
+      <w:proofErr w:type="spellStart"/>
+      <w:r>
+        <w:rPr>
+          <w:b/>
+          <w:i/>
+        </w:rPr>
+        <w:t>grunt.registerTask</w:t>
+      </w:r>
+      <w:proofErr w:type="spellEnd"/>
+      <w:r>
+        <w:t>” and specify it as “</w:t>
+      </w:r>
+      <w:r>
+        <w:rPr>
+          <w:b/>
+          <w:i/>
+        </w:rPr>
+        <w:t>build</w:t>
+      </w:r>
+      <w:r>
+        <w:t>”</w:t>
+      </w:r>
+    </w:p>
+    <w:p>
+      <w:pPr>
+        <w:pStyle w:val="ListParagraph"/>
+        <w:numPr>
+          <w:ilvl w:val="4"/>
+          <w:numId w:val="9"/>
+        </w:numPr>
+        <w:rPr>
+          <w:b/>
+          <w:i/>
+        </w:rPr>
+      </w:pPr>
+      <w:r>
+        <w:t xml:space="preserve">Run clean </w:t>
+      </w:r>
+      <w:r>
+        <w:rPr>
+          <w:b/>
+          <w:i/>
+        </w:rPr>
+        <w:t>first</w:t>
+      </w:r>
+      <w:r>
+        <w:t xml:space="preserve">, then </w:t>
+      </w:r>
+      <w:proofErr w:type="spellStart"/>
+      <w:r>
+        <w:rPr>
+          <w:b/>
+          <w:i/>
+        </w:rPr>
+        <w:t>jshint</w:t>
+      </w:r>
+      <w:proofErr w:type="spellEnd"/>
+      <w:r>
+        <w:t xml:space="preserve">, finally </w:t>
+      </w:r>
+      <w:r>
+        <w:rPr>
+          <w:b/>
+          <w:i/>
+        </w:rPr>
+        <w:t>copy</w:t>
+      </w:r>
+    </w:p>
+    <w:p>
+      <w:pPr>
+        <w:pStyle w:val="ListParagraph"/>
+        <w:numPr>
+          <w:ilvl w:val="1"/>
+          <w:numId w:val="9"/>
+        </w:numPr>
+        <w:rPr>
+          <w:b/>
+          <w:i/>
+        </w:rPr>
+      </w:pPr>
+      <w:r>
+        <w:t xml:space="preserve">Completely preparing the </w:t>
+      </w:r>
+      <w:r>
+        <w:rPr>
+          <w:b/>
+          <w:i/>
+        </w:rPr>
+        <w:t>distribution folder</w:t>
+      </w:r>
+      <w:r>
+        <w:t xml:space="preserve"> requires prepare all </w:t>
+      </w:r>
+      <w:proofErr w:type="spellStart"/>
+      <w:r>
+        <w:t>css</w:t>
+      </w:r>
+      <w:proofErr w:type="spellEnd"/>
+      <w:r>
+        <w:t xml:space="preserve"> code and </w:t>
+      </w:r>
+      <w:proofErr w:type="spellStart"/>
+      <w:r>
+        <w:t>js</w:t>
+      </w:r>
+      <w:proofErr w:type="spellEnd"/>
+      <w:r>
+        <w:t xml:space="preserve"> code that will be used for our HTML pages</w:t>
+      </w:r>
+    </w:p>
+    <w:p>
+      <w:pPr>
+        <w:pStyle w:val="ListParagraph"/>
+        <w:numPr>
+          <w:ilvl w:val="2"/>
+          <w:numId w:val="9"/>
+        </w:numPr>
+        <w:rPr>
+          <w:b/>
+          <w:i/>
+        </w:rPr>
+      </w:pPr>
+      <w:r>
+        <w:t>Grunt modules</w:t>
+      </w:r>
+    </w:p>
+    <w:p>
+      <w:pPr>
+        <w:pStyle w:val="ListParagraph"/>
+        <w:numPr>
+          <w:ilvl w:val="3"/>
+          <w:numId w:val="9"/>
+        </w:numPr>
+        <w:rPr>
+          <w:b/>
+          <w:i/>
+        </w:rPr>
+      </w:pPr>
+      <w:proofErr w:type="spellStart"/>
+      <w:r>
+        <w:lastRenderedPageBreak/>
+        <w:t>npm</w:t>
+      </w:r>
+      <w:proofErr w:type="spellEnd"/>
+      <w:r>
+        <w:t xml:space="preserve"> install grunt-</w:t>
+      </w:r>
+      <w:proofErr w:type="spellStart"/>
+      <w:r>
+        <w:t>contrib</w:t>
+      </w:r>
+      <w:proofErr w:type="spellEnd"/>
+      <w:r>
+        <w:t>-</w:t>
+      </w:r>
+      <w:proofErr w:type="spellStart"/>
+      <w:r>
+        <w:t>concat</w:t>
+      </w:r>
+      <w:proofErr w:type="spellEnd"/>
+      <w:r>
+        <w:t xml:space="preserve"> --save-dev</w:t>
+      </w:r>
+    </w:p>
+    <w:p>
+      <w:pPr>
+        <w:pStyle w:val="ListParagraph"/>
+        <w:numPr>
+          <w:ilvl w:val="3"/>
+          <w:numId w:val="9"/>
+        </w:numPr>
+        <w:rPr>
+          <w:b/>
+          <w:i/>
+        </w:rPr>
+      </w:pPr>
+      <w:proofErr w:type="spellStart"/>
+      <w:r>
+        <w:t>npm</w:t>
+      </w:r>
+      <w:proofErr w:type="spellEnd"/>
+      <w:r>
+        <w:t xml:space="preserve"> install grunt-</w:t>
+      </w:r>
+      <w:proofErr w:type="spellStart"/>
+      <w:r>
+        <w:t>contrib</w:t>
+      </w:r>
+      <w:proofErr w:type="spellEnd"/>
+      <w:r>
+        <w:t>-</w:t>
+      </w:r>
+      <w:proofErr w:type="spellStart"/>
+      <w:r>
+        <w:t>cssmin</w:t>
+      </w:r>
+      <w:proofErr w:type="spellEnd"/>
+      <w:r>
+        <w:t xml:space="preserve"> --save-dev</w:t>
+      </w:r>
+    </w:p>
+    <w:p>
+      <w:pPr>
+        <w:pStyle w:val="ListParagraph"/>
+        <w:numPr>
+          <w:ilvl w:val="3"/>
+          <w:numId w:val="9"/>
+        </w:numPr>
+        <w:rPr>
+          <w:b/>
+          <w:i/>
+        </w:rPr>
+      </w:pPr>
+      <w:proofErr w:type="spellStart"/>
+      <w:r>
+        <w:t>npm</w:t>
+      </w:r>
+      <w:proofErr w:type="spellEnd"/>
+      <w:r>
+        <w:t xml:space="preserve"> install grunt-</w:t>
+      </w:r>
+      <w:proofErr w:type="spellStart"/>
+      <w:r>
+        <w:t>contrib</w:t>
+      </w:r>
+      <w:proofErr w:type="spellEnd"/>
+      <w:r>
+        <w:t>-</w:t>
+      </w:r>
+      <w:proofErr w:type="spellStart"/>
+      <w:r>
+        <w:t>uglify</w:t>
+      </w:r>
+      <w:proofErr w:type="spellEnd"/>
+      <w:r>
+        <w:t xml:space="preserve"> --save-dev</w:t>
+      </w:r>
+    </w:p>
+    <w:p>
+      <w:pPr>
+        <w:pStyle w:val="ListParagraph"/>
+        <w:numPr>
+          <w:ilvl w:val="3"/>
+          <w:numId w:val="9"/>
+        </w:numPr>
+        <w:rPr>
+          <w:b/>
+          <w:i/>
+        </w:rPr>
+      </w:pPr>
+      <w:proofErr w:type="spellStart"/>
+      <w:r>
+        <w:t>npm</w:t>
+      </w:r>
+      <w:proofErr w:type="spellEnd"/>
+      <w:r>
+        <w:t xml:space="preserve"> install grunt-</w:t>
+      </w:r>
+      <w:proofErr w:type="spellStart"/>
+      <w:r>
+        <w:t>filerev</w:t>
+      </w:r>
+      <w:proofErr w:type="spellEnd"/>
+      <w:r>
+        <w:t xml:space="preserve"> --save-dev</w:t>
+      </w:r>
+    </w:p>
+    <w:p>
+      <w:pPr>
+        <w:pStyle w:val="ListParagraph"/>
+        <w:numPr>
+          <w:ilvl w:val="3"/>
+          <w:numId w:val="9"/>
+        </w:numPr>
+        <w:rPr>
+          <w:b/>
+          <w:i/>
+        </w:rPr>
+      </w:pPr>
+      <w:proofErr w:type="spellStart"/>
+      <w:r>
+        <w:t>npm</w:t>
+      </w:r>
+      <w:proofErr w:type="spellEnd"/>
+      <w:r>
+        <w:t xml:space="preserve"> install grunt-</w:t>
+      </w:r>
+      <w:proofErr w:type="spellStart"/>
+      <w:r>
+        <w:t>usemin</w:t>
+      </w:r>
+      <w:proofErr w:type="spellEnd"/>
+      <w:r>
+        <w:t xml:space="preserve"> --save-dev</w:t>
+      </w:r>
+    </w:p>
+    <w:p>
+      <w:pPr>
+        <w:pStyle w:val="ListParagraph"/>
+        <w:numPr>
+          <w:ilvl w:val="4"/>
+          <w:numId w:val="9"/>
+        </w:numPr>
+        <w:rPr>
+          <w:b/>
+          <w:i/>
+        </w:rPr>
+      </w:pPr>
+      <w:r>
+        <w:t xml:space="preserve">Umbrella task that configures and completes most of the CSS and JS </w:t>
+      </w:r>
+      <w:proofErr w:type="spellStart"/>
+      <w:r>
+        <w:t>minification</w:t>
+      </w:r>
+      <w:proofErr w:type="spellEnd"/>
+      <w:r>
+        <w:t xml:space="preserve"> and </w:t>
+      </w:r>
+      <w:proofErr w:type="spellStart"/>
+      <w:r>
+        <w:t>uglification</w:t>
+      </w:r>
+      <w:proofErr w:type="spellEnd"/>
+      <w:r>
+        <w:t xml:space="preserve"> tasks</w:t>
+      </w:r>
+    </w:p>
+    <w:p>
+      <w:pPr>
+        <w:pStyle w:val="ListParagraph"/>
+        <w:numPr>
+          <w:ilvl w:val="4"/>
+          <w:numId w:val="9"/>
+        </w:numPr>
+        <w:rPr>
+          <w:b/>
+          <w:i/>
+        </w:rPr>
+      </w:pPr>
+      <w:r>
+        <w:t>It uses the help of all other grunt modules (</w:t>
+      </w:r>
+      <w:proofErr w:type="spellStart"/>
+      <w:r>
+        <w:t>concat</w:t>
+      </w:r>
+      <w:proofErr w:type="spellEnd"/>
+      <w:r>
+        <w:t xml:space="preserve">, </w:t>
+      </w:r>
+      <w:proofErr w:type="spellStart"/>
+      <w:r>
+        <w:t>cssmin</w:t>
+      </w:r>
+      <w:proofErr w:type="spellEnd"/>
+      <w:r>
+        <w:t xml:space="preserve">, </w:t>
+      </w:r>
+      <w:proofErr w:type="spellStart"/>
+      <w:r>
+        <w:t>uglify</w:t>
+      </w:r>
+      <w:proofErr w:type="spellEnd"/>
+      <w:r>
+        <w:t xml:space="preserve">, </w:t>
+      </w:r>
+      <w:proofErr w:type="spellStart"/>
+      <w:r>
+        <w:t>filerev</w:t>
+      </w:r>
+      <w:proofErr w:type="spellEnd"/>
+      <w:r>
+        <w:t xml:space="preserve">) in order to accomplish </w:t>
+      </w:r>
+      <w:proofErr w:type="spellStart"/>
+      <w:r>
+        <w:t>it’s</w:t>
+      </w:r>
+      <w:proofErr w:type="spellEnd"/>
+      <w:r>
+        <w:t xml:space="preserve"> task</w:t>
+      </w:r>
+    </w:p>
+    <w:p>
+      <w:pPr>
+        <w:pStyle w:val="ListParagraph"/>
+        <w:numPr>
+          <w:ilvl w:val="4"/>
+          <w:numId w:val="9"/>
+        </w:numPr>
+        <w:rPr>
+          <w:b/>
+          <w:i/>
+        </w:rPr>
+      </w:pPr>
+      <w:r>
+        <w:t>Flow of Tasks:</w:t>
+      </w:r>
+    </w:p>
+    <w:p>
+      <w:pPr>
+        <w:pStyle w:val="ListParagraph"/>
+        <w:numPr>
+          <w:ilvl w:val="5"/>
+          <w:numId w:val="9"/>
+        </w:numPr>
+        <w:rPr>
+          <w:b/>
+          <w:i/>
+        </w:rPr>
+      </w:pPr>
+      <w:proofErr w:type="spellStart"/>
+      <w:r>
+        <w:t>useminPrepare</w:t>
+      </w:r>
+      <w:proofErr w:type="spellEnd"/>
+      <w:r>
+        <w:t xml:space="preserve"> </w:t>
+      </w:r>
+      <w:r>
+        <w:sym w:font="Wingdings" w:char="F0E0"/>
+      </w:r>
+      <w:r>
+        <w:t xml:space="preserve"> </w:t>
+      </w:r>
+      <w:proofErr w:type="spellStart"/>
+      <w:r>
+        <w:t>concat</w:t>
+      </w:r>
+      <w:proofErr w:type="spellEnd"/>
+      <w:r>
+        <w:t xml:space="preserve"> </w:t>
+      </w:r>
+      <w:r>
+        <w:sym w:font="Wingdings" w:char="F0E0"/>
+      </w:r>
+      <w:r>
+        <w:t xml:space="preserve"> </w:t>
+      </w:r>
+      <w:proofErr w:type="spellStart"/>
+      <w:r>
+        <w:t>cssmin</w:t>
+      </w:r>
+      <w:proofErr w:type="spellEnd"/>
+      <w:r>
+        <w:t xml:space="preserve"> </w:t>
+      </w:r>
+      <w:r>
+        <w:sym w:font="Wingdings" w:char="F0E0"/>
+      </w:r>
+      <w:r>
+        <w:t xml:space="preserve"> </w:t>
+      </w:r>
+      <w:proofErr w:type="spellStart"/>
+      <w:r>
+        <w:t>filerev</w:t>
+      </w:r>
+      <w:proofErr w:type="spellEnd"/>
+      <w:r>
+        <w:t xml:space="preserve"> </w:t>
+      </w:r>
+      <w:r>
+        <w:sym w:font="Wingdings" w:char="F0E0"/>
+      </w:r>
+      <w:r>
+        <w:t xml:space="preserve"> </w:t>
+      </w:r>
+      <w:proofErr w:type="spellStart"/>
+      <w:r>
+        <w:t>usemin</w:t>
+      </w:r>
+      <w:proofErr w:type="spellEnd"/>
+    </w:p>
+    <w:p>
+      <w:pPr>
+        <w:pStyle w:val="ListParagraph"/>
+        <w:numPr>
+          <w:ilvl w:val="5"/>
+          <w:numId w:val="9"/>
+        </w:numPr>
+        <w:rPr>
+          <w:b/>
+          <w:i/>
+        </w:rPr>
+      </w:pPr>
+      <w:proofErr w:type="spellStart"/>
+      <w:r>
+        <w:rPr>
+          <w:b/>
+          <w:i/>
+        </w:rPr>
+        <w:t>useminPrepare</w:t>
+      </w:r>
+      <w:proofErr w:type="spellEnd"/>
+      <w:r>
+        <w:t xml:space="preserve"> prepares set of files to be </w:t>
+      </w:r>
+      <w:r>
+        <w:t>used for remaining tasks</w:t>
+      </w:r>
+    </w:p>
+    <w:p>
+      <w:pPr>
+        <w:pStyle w:val="ListParagraph"/>
+        <w:numPr>
+          <w:ilvl w:val="5"/>
+          <w:numId w:val="9"/>
+        </w:numPr>
+        <w:rPr>
+          <w:b/>
+          <w:i/>
+        </w:rPr>
+      </w:pPr>
+      <w:proofErr w:type="spellStart"/>
+      <w:r>
+        <w:rPr>
+          <w:b/>
+          <w:i/>
+        </w:rPr>
+        <w:t>concat</w:t>
+      </w:r>
+      <w:proofErr w:type="spellEnd"/>
+      <w:r>
+        <w:t xml:space="preserve"> with concatenate all the </w:t>
+      </w:r>
+      <w:proofErr w:type="spellStart"/>
+      <w:r>
+        <w:t>css</w:t>
+      </w:r>
+      <w:proofErr w:type="spellEnd"/>
+      <w:r>
+        <w:t xml:space="preserve"> files or </w:t>
+      </w:r>
+      <w:proofErr w:type="spellStart"/>
+      <w:r>
+        <w:t>js</w:t>
+      </w:r>
+      <w:proofErr w:type="spellEnd"/>
+      <w:r>
+        <w:t xml:space="preserve"> files depending on whatever we’re working on</w:t>
+      </w:r>
+    </w:p>
+    <w:p>
+      <w:pPr>
+        <w:pStyle w:val="ListParagraph"/>
+        <w:numPr>
+          <w:ilvl w:val="5"/>
+          <w:numId w:val="9"/>
+        </w:numPr>
+        <w:rPr>
+          <w:b/>
+          <w:i/>
+        </w:rPr>
+      </w:pPr>
+      <w:proofErr w:type="spellStart"/>
+      <w:proofErr w:type="gramStart"/>
+      <w:r>
+        <w:rPr>
+          <w:b/>
+          <w:i/>
+        </w:rPr>
+        <w:t>cssmin</w:t>
+      </w:r>
+      <w:proofErr w:type="spellEnd"/>
+      <w:proofErr w:type="gramEnd"/>
+      <w:r>
+        <w:t xml:space="preserve"> will minify ass </w:t>
+      </w:r>
+      <w:proofErr w:type="spellStart"/>
+      <w:r>
+        <w:t>css</w:t>
+      </w:r>
+      <w:proofErr w:type="spellEnd"/>
+      <w:r>
+        <w:t xml:space="preserve"> files/ JS task will </w:t>
+      </w:r>
+      <w:proofErr w:type="spellStart"/>
+      <w:r>
+        <w:t>uglification</w:t>
+      </w:r>
+      <w:proofErr w:type="spellEnd"/>
+      <w:r>
+        <w:t xml:space="preserve"> and </w:t>
+      </w:r>
+      <w:proofErr w:type="spellStart"/>
+      <w:r>
+        <w:t>minification</w:t>
+      </w:r>
+      <w:proofErr w:type="spellEnd"/>
+      <w:r>
+        <w:t xml:space="preserve"> task.</w:t>
+      </w:r>
+    </w:p>
+    <w:p>
+      <w:pPr>
+        <w:pStyle w:val="ListParagraph"/>
+        <w:numPr>
+          <w:ilvl w:val="5"/>
+          <w:numId w:val="9"/>
+        </w:numPr>
+        <w:rPr>
+          <w:b/>
+          <w:i/>
+        </w:rPr>
+      </w:pPr>
+      <w:proofErr w:type="spellStart"/>
+      <w:r>
+        <w:rPr>
+          <w:b/>
+          <w:i/>
+        </w:rPr>
+        <w:t>filerev</w:t>
+      </w:r>
+      <w:proofErr w:type="spellEnd"/>
+      <w:r>
+        <w:t>: file revision</w:t>
+      </w:r>
+    </w:p>
+    <w:p>
+      <w:pPr>
+        <w:pStyle w:val="ListParagraph"/>
+        <w:numPr>
+          <w:ilvl w:val="6"/>
+          <w:numId w:val="9"/>
+        </w:numPr>
+        <w:rPr>
+          <w:b/>
+          <w:i/>
+        </w:rPr>
+      </w:pPr>
+      <w:r>
+        <w:t>It attaches an additional division number to the combined CSS and JS files</w:t>
+      </w:r>
+    </w:p>
+    <w:p>
+      <w:pPr>
+        <w:pStyle w:val="ListParagraph"/>
+        <w:numPr>
+          <w:ilvl w:val="6"/>
+          <w:numId w:val="9"/>
+        </w:numPr>
+        <w:rPr>
+          <w:b/>
+          <w:i/>
+        </w:rPr>
+      </w:pPr>
+      <w:r>
+        <w:t>It will ensure that user will served up with newer CSS and JS files in case user has cached the previous CSS and JS files</w:t>
+      </w:r>
+    </w:p>
+    <w:p>
+      <w:pPr>
+        <w:pStyle w:val="ListParagraph"/>
+        <w:numPr>
+          <w:ilvl w:val="5"/>
+          <w:numId w:val="9"/>
+        </w:numPr>
+        <w:rPr>
+          <w:b/>
+          <w:i/>
+        </w:rPr>
+      </w:pPr>
+      <w:proofErr w:type="spellStart"/>
+      <w:r>
+        <w:rPr>
+          <w:b/>
+          <w:i/>
+        </w:rPr>
+        <w:t>usemin</w:t>
+      </w:r>
+      <w:proofErr w:type="spellEnd"/>
+      <w:r>
+        <w:t xml:space="preserve"> will configure the HTML files so that they will use the concatenated CSS and JS files</w:t>
+      </w:r>
+    </w:p>
+    <w:p>
+      <w:pPr>
+        <w:pStyle w:val="ListParagraph"/>
+        <w:numPr>
+          <w:ilvl w:val="2"/>
+          <w:numId w:val="9"/>
+        </w:numPr>
+        <w:rPr>
+          <w:b/>
+          <w:i/>
+        </w:rPr>
+      </w:pPr>
+      <w:proofErr w:type="spellStart"/>
+      <w:r>
+        <w:t>useminPrepare</w:t>
+      </w:r>
+      <w:proofErr w:type="spellEnd"/>
+    </w:p>
+    <w:p>
+      <w:pPr>
+        <w:pStyle w:val="ListParagraph"/>
+        <w:numPr>
+          <w:ilvl w:val="3"/>
+          <w:numId w:val="9"/>
+        </w:numPr>
+        <w:rPr>
+          <w:b/>
+          <w:i/>
+        </w:rPr>
+      </w:pPr>
+      <w:r>
+        <w:t>Looks for block configuration in an HTML file</w:t>
+      </w:r>
+    </w:p>
+    <w:p>
+      <w:pPr>
+        <w:pStyle w:val="ListParagraph"/>
+        <w:numPr>
+          <w:ilvl w:val="4"/>
+          <w:numId w:val="9"/>
+        </w:numPr>
+        <w:rPr>
+          <w:b/>
+          <w:i/>
+        </w:rPr>
+      </w:pPr>
+      <w:r>
+        <w:t>&lt;!--</w:t>
+      </w:r>
+      <w:proofErr w:type="spellStart"/>
+      <w:r>
+        <w:t>build:css</w:t>
+      </w:r>
+      <w:proofErr w:type="spellEnd"/>
+      <w:r>
+        <w:t xml:space="preserve"> styles/main.css --&gt; … &lt;!--</w:t>
+      </w:r>
+      <w:proofErr w:type="spellStart"/>
+      <w:r>
+        <w:t>endbuild</w:t>
+      </w:r>
+      <w:proofErr w:type="spellEnd"/>
+      <w:r>
+        <w:t xml:space="preserve"> --&gt;</w:t>
+      </w:r>
+    </w:p>
+    <w:p>
+      <w:pPr>
+        <w:pStyle w:val="ListParagraph"/>
+        <w:numPr>
+          <w:ilvl w:val="5"/>
+          <w:numId w:val="9"/>
+        </w:numPr>
+        <w:rPr>
+          <w:b/>
+          <w:i/>
+        </w:rPr>
+      </w:pPr>
+      <w:r>
+        <w:t xml:space="preserve">Whatever is in these in comment </w:t>
+      </w:r>
+      <w:proofErr w:type="spellStart"/>
+      <w:r>
+        <w:t>useminPrepare</w:t>
+      </w:r>
+      <w:proofErr w:type="spellEnd"/>
+      <w:r>
+        <w:t xml:space="preserve"> will treat those files as CSS files that needs to be concatenated together to prepare one CSS file</w:t>
+      </w:r>
+    </w:p>
+    <w:p>
+      <w:pPr>
+        <w:pStyle w:val="ListParagraph"/>
+        <w:numPr>
+          <w:ilvl w:val="3"/>
+          <w:numId w:val="9"/>
+        </w:numPr>
+        <w:rPr>
+          <w:b/>
+          <w:i/>
+        </w:rPr>
+      </w:pPr>
+      <w:r>
+        <w:t>Configuration</w:t>
+      </w:r>
+    </w:p>
+    <w:p>
+      <w:pPr>
+        <w:pStyle w:val="ListParagraph"/>
+        <w:numPr>
+          <w:ilvl w:val="4"/>
+          <w:numId w:val="9"/>
+        </w:numPr>
+        <w:rPr>
+          <w:b/>
+          <w:i/>
+        </w:rPr>
+      </w:pPr>
+      <w:r>
+        <w:rPr>
+          <w:noProof/>
+        </w:rPr>
+        <w:drawing>
+          <wp:inline distT="0" distB="0" distL="0" distR="0" wp14:anchorId="570F4770" wp14:editId="7EE660A3">
+            <wp:extent cx="1518920" cy="781158"/>
+            <wp:effectExtent l="0" t="0" r="5080" b="0"/>
+            <wp:docPr id="7" name="Picture 7"/>
+            <wp:cNvGraphicFramePr>
+              <a:graphicFrameLocks xmlns:a="http://schemas.openxmlformats.org/drawingml/2006/main" noChangeAspect="1"/>
+            </wp:cNvGraphicFramePr>
+            <a:graphic xmlns:a="http://schemas.openxmlformats.org/drawingml/2006/main">
+              <a:graphicData uri="http://schemas.openxmlformats.org/drawingml/2006/picture">
+                <pic:pic xmlns:pic="http://schemas.openxmlformats.org/drawingml/2006/picture">
+                  <pic:nvPicPr>
+                    <pic:cNvPr id="1" name=""/>
+                    <pic:cNvPicPr/>
+                  </pic:nvPicPr>
+                  <pic:blipFill>
+                    <a:blip r:embed="rId11"/>
+                    <a:stretch>
+                      <a:fillRect/>
+                    </a:stretch>
+                  </pic:blipFill>
+                  <pic:spPr>
+                    <a:xfrm>
+                      <a:off x="0" y="0"/>
+                      <a:ext cx="1527276" cy="785456"/>
+                    </a:xfrm>
+                    <a:prstGeom prst="rect">
+                      <a:avLst/>
+                    </a:prstGeom>
+                  </pic:spPr>
+                </pic:pic>
+              </a:graphicData>
+            </a:graphic>
+          </wp:inline>
+        </w:drawing>
+      </w:r>
+    </w:p>
+    <w:p>
+      <w:pPr>
+        <w:pStyle w:val="ListParagraph"/>
+        <w:numPr>
+          <w:ilvl w:val="2"/>
+          <w:numId w:val="9"/>
+        </w:numPr>
+        <w:rPr>
+          <w:b/>
+          <w:i/>
+        </w:rPr>
+      </w:pPr>
+      <w:proofErr w:type="spellStart"/>
+      <w:r>
+        <w:lastRenderedPageBreak/>
+        <w:t>fileRev</w:t>
+      </w:r>
+      <w:proofErr w:type="spellEnd"/>
+    </w:p>
+    <w:p>
+      <w:pPr>
+        <w:pStyle w:val="ListParagraph"/>
+        <w:numPr>
+          <w:ilvl w:val="3"/>
+          <w:numId w:val="9"/>
+        </w:numPr>
+        <w:rPr>
+          <w:b/>
+          <w:i/>
+        </w:rPr>
+      </w:pPr>
+      <w:r>
+        <w:t>Revision your file: adds revision tag to the name of your file:</w:t>
+      </w:r>
+    </w:p>
+    <w:p>
+      <w:pPr>
+        <w:pStyle w:val="ListParagraph"/>
+        <w:numPr>
+          <w:ilvl w:val="4"/>
+          <w:numId w:val="9"/>
+        </w:numPr>
+        <w:rPr>
+          <w:b/>
+          <w:i/>
+        </w:rPr>
+      </w:pPr>
+      <w:r>
+        <w:t xml:space="preserve">Ex: main.css </w:t>
+      </w:r>
+      <w:r>
+        <w:sym w:font="Wingdings" w:char="F0E0"/>
+      </w:r>
+      <w:r>
+        <w:t xml:space="preserve"> main.23758735.css</w:t>
+      </w:r>
+    </w:p>
+    <w:p>
+      <w:pPr>
+        <w:pStyle w:val="ListParagraph"/>
+        <w:numPr>
+          <w:ilvl w:val="3"/>
+          <w:numId w:val="9"/>
+        </w:numPr>
+        <w:rPr>
+          <w:b/>
+          <w:i/>
+        </w:rPr>
+      </w:pPr>
+      <w:r>
+        <w:t>Configuration</w:t>
+      </w:r>
+    </w:p>
+    <w:p>
+      <w:pPr>
+        <w:pStyle w:val="ListParagraph"/>
+        <w:numPr>
+          <w:ilvl w:val="4"/>
+          <w:numId w:val="9"/>
+        </w:numPr>
+        <w:rPr>
+          <w:b/>
+          <w:i/>
+        </w:rPr>
+      </w:pPr>
+      <w:r>
+        <w:rPr>
+          <w:noProof/>
+        </w:rPr>
+        <w:drawing>
+          <wp:inline distT="0" distB="0" distL="0" distR="0" wp14:anchorId="22462C56" wp14:editId="0AE1989F">
+            <wp:extent cx="2290352" cy="1321459"/>
+            <wp:effectExtent l="0" t="0" r="0" b="0"/>
+            <wp:docPr id="9" name="Picture 9"/>
+            <wp:cNvGraphicFramePr>
+              <a:graphicFrameLocks xmlns:a="http://schemas.openxmlformats.org/drawingml/2006/main" noChangeAspect="1"/>
+            </wp:cNvGraphicFramePr>
+            <a:graphic xmlns:a="http://schemas.openxmlformats.org/drawingml/2006/main">
+              <a:graphicData uri="http://schemas.openxmlformats.org/drawingml/2006/picture">
+                <pic:pic xmlns:pic="http://schemas.openxmlformats.org/drawingml/2006/picture">
+                  <pic:nvPicPr>
+                    <pic:cNvPr id="1" name=""/>
+                    <pic:cNvPicPr/>
+                  </pic:nvPicPr>
+                  <pic:blipFill>
+                    <a:blip r:embed="rId12"/>
+                    <a:stretch>
+                      <a:fillRect/>
+                    </a:stretch>
+                  </pic:blipFill>
+                  <pic:spPr>
+                    <a:xfrm>
+                      <a:off x="0" y="0"/>
+                      <a:ext cx="2299348" cy="1326649"/>
+                    </a:xfrm>
+                    <a:prstGeom prst="rect">
+                      <a:avLst/>
+                    </a:prstGeom>
+                  </pic:spPr>
+                </pic:pic>
+              </a:graphicData>
+            </a:graphic>
+          </wp:inline>
+        </w:drawing>
+      </w:r>
+    </w:p>
+    <w:p>
+      <w:pPr>
+        <w:pStyle w:val="ListParagraph"/>
+        <w:numPr>
+          <w:ilvl w:val="4"/>
+          <w:numId w:val="9"/>
+        </w:numPr>
+        <w:rPr>
+          <w:b/>
+          <w:i/>
+        </w:rPr>
+      </w:pPr>
+      <w:r>
+        <w:t>Pointed arrow above will  generate 20 random characters</w:t>
+      </w:r>
+    </w:p>
+    <w:p>
+      <w:pPr>
+        <w:pStyle w:val="ListParagraph"/>
+        <w:numPr>
+          <w:ilvl w:val="4"/>
+          <w:numId w:val="9"/>
+        </w:numPr>
+        <w:rPr>
+          <w:b/>
+          <w:i/>
+        </w:rPr>
+      </w:pPr>
+      <w:r>
+        <w:rPr>
+          <w:b/>
+          <w:i/>
+        </w:rPr>
+        <w:t>release</w:t>
+      </w:r>
+      <w:r>
+        <w:t xml:space="preserve"> ensures that files that are in </w:t>
+      </w:r>
+      <w:proofErr w:type="spellStart"/>
+      <w:r>
+        <w:t>dist</w:t>
+      </w:r>
+      <w:proofErr w:type="spellEnd"/>
+      <w:r>
+        <w:t xml:space="preserve"> folder will be tagged with revision numbers</w:t>
+      </w:r>
+    </w:p>
+    <w:p>
+      <w:pPr>
+        <w:pStyle w:val="ListParagraph"/>
+        <w:numPr>
+          <w:ilvl w:val="2"/>
+          <w:numId w:val="9"/>
+        </w:numPr>
+        <w:rPr>
+          <w:b/>
+          <w:i/>
+        </w:rPr>
+      </w:pPr>
+      <w:proofErr w:type="spellStart"/>
+      <w:r>
+        <w:t>usemin</w:t>
+      </w:r>
+      <w:proofErr w:type="spellEnd"/>
+    </w:p>
+    <w:p>
+      <w:pPr>
+        <w:pStyle w:val="ListParagraph"/>
+        <w:numPr>
+          <w:ilvl w:val="3"/>
+          <w:numId w:val="9"/>
+        </w:numPr>
+        <w:rPr>
+          <w:b/>
+          <w:i/>
+        </w:rPr>
+      </w:pPr>
+      <w:r>
+        <w:t xml:space="preserve">After </w:t>
+      </w:r>
+      <w:proofErr w:type="spellStart"/>
+      <w:r>
+        <w:t>concat</w:t>
+      </w:r>
+      <w:proofErr w:type="spellEnd"/>
+      <w:r>
+        <w:t xml:space="preserve">, </w:t>
+      </w:r>
+      <w:proofErr w:type="spellStart"/>
+      <w:r>
+        <w:t>cssmin</w:t>
+      </w:r>
+      <w:proofErr w:type="spellEnd"/>
+      <w:r>
+        <w:t xml:space="preserve">, </w:t>
+      </w:r>
+      <w:proofErr w:type="spellStart"/>
+      <w:r>
+        <w:t>uglify</w:t>
+      </w:r>
+      <w:proofErr w:type="spellEnd"/>
+      <w:r>
+        <w:t xml:space="preserve">, and </w:t>
+      </w:r>
+      <w:proofErr w:type="spellStart"/>
+      <w:r>
+        <w:t>filerev</w:t>
+      </w:r>
+      <w:proofErr w:type="spellEnd"/>
+      <w:r>
+        <w:t xml:space="preserve"> are done. </w:t>
+      </w:r>
+      <w:proofErr w:type="spellStart"/>
+      <w:r>
+        <w:t>Usemin</w:t>
+      </w:r>
+      <w:proofErr w:type="spellEnd"/>
+      <w:r>
+        <w:t xml:space="preserve"> will replace the </w:t>
+      </w:r>
+      <w:proofErr w:type="spellStart"/>
+      <w:r>
+        <w:t>css</w:t>
+      </w:r>
+      <w:proofErr w:type="spellEnd"/>
+      <w:r>
+        <w:t xml:space="preserve"> and JS links with the single concatenated files from the </w:t>
+      </w:r>
+      <w:proofErr w:type="spellStart"/>
+      <w:r>
+        <w:t>dest</w:t>
+      </w:r>
+      <w:proofErr w:type="spellEnd"/>
+      <w:r>
+        <w:t xml:space="preserve"> folder</w:t>
+      </w:r>
+    </w:p>
+    <w:p>
+      <w:pPr>
+        <w:pStyle w:val="ListParagraph"/>
+        <w:numPr>
+          <w:ilvl w:val="3"/>
+          <w:numId w:val="9"/>
+        </w:numPr>
+        <w:rPr>
+          <w:b/>
+          <w:i/>
+        </w:rPr>
+      </w:pPr>
+      <w:r>
+        <w:rPr>
+          <w:noProof/>
+        </w:rPr>
+        <w:drawing>
+          <wp:inline distT="0" distB="0" distL="0" distR="0" wp14:anchorId="4B301EA0" wp14:editId="1E32710F">
+            <wp:extent cx="2862373" cy="1798158"/>
+            <wp:effectExtent l="0" t="0" r="0" b="0"/>
+            <wp:docPr id="10" name="Picture 10"/>
+            <wp:cNvGraphicFramePr>
+              <a:graphicFrameLocks xmlns:a="http://schemas.openxmlformats.org/drawingml/2006/main" noChangeAspect="1"/>
+            </wp:cNvGraphicFramePr>
+            <a:graphic xmlns:a="http://schemas.openxmlformats.org/drawingml/2006/main">
+              <a:graphicData uri="http://schemas.openxmlformats.org/drawingml/2006/picture">
+                <pic:pic xmlns:pic="http://schemas.openxmlformats.org/drawingml/2006/picture">
+                  <pic:nvPicPr>
+                    <pic:cNvPr id="1" name=""/>
+                    <pic:cNvPicPr/>
+                  </pic:nvPicPr>
+                  <pic:blipFill>
+                    <a:blip r:embed="rId13"/>
+                    <a:stretch>
+                      <a:fillRect/>
+                    </a:stretch>
+                  </pic:blipFill>
+                  <pic:spPr>
+                    <a:xfrm>
+                      <a:off x="0" y="0"/>
+                      <a:ext cx="2872033" cy="1804227"/>
+                    </a:xfrm>
+                    <a:prstGeom prst="rect">
+                      <a:avLst/>
+                    </a:prstGeom>
+                  </pic:spPr>
+                </pic:pic>
+              </a:graphicData>
+            </a:graphic>
+          </wp:inline>
+        </w:drawing>
+      </w:r>
+    </w:p>
+    <w:p>
+      <w:pPr>
+        <w:pStyle w:val="ListParagraph"/>
+        <w:numPr>
+          <w:ilvl w:val="3"/>
+          <w:numId w:val="9"/>
+        </w:numPr>
+        <w:rPr>
+          <w:b/>
+          <w:i/>
+        </w:rPr>
+      </w:pPr>
+      <w:r>
+        <w:t xml:space="preserve">Configuration specifies when html, </w:t>
+      </w:r>
+      <w:proofErr w:type="spellStart"/>
+      <w:r>
+        <w:t>css</w:t>
+      </w:r>
+      <w:proofErr w:type="spellEnd"/>
+      <w:r>
+        <w:t xml:space="preserve">, and </w:t>
+      </w:r>
+      <w:proofErr w:type="spellStart"/>
+      <w:r>
+        <w:t>js</w:t>
+      </w:r>
+      <w:proofErr w:type="spellEnd"/>
+      <w:r>
+        <w:t xml:space="preserve"> files are</w:t>
+      </w:r>
+    </w:p>
+    <w:p>
+      <w:pPr>
+        <w:pStyle w:val="ListParagraph"/>
+        <w:numPr>
+          <w:ilvl w:val="3"/>
+          <w:numId w:val="9"/>
+        </w:numPr>
+        <w:rPr>
+          <w:b/>
+          <w:i/>
+        </w:rPr>
+      </w:pPr>
+      <w:proofErr w:type="spellStart"/>
+      <w:r>
+        <w:t>Usemin</w:t>
+      </w:r>
+      <w:proofErr w:type="spellEnd"/>
+      <w:r>
+        <w:t xml:space="preserve"> will prepare the final </w:t>
+      </w:r>
+      <w:proofErr w:type="spellStart"/>
+      <w:r>
+        <w:t>dist</w:t>
+      </w:r>
+      <w:proofErr w:type="spellEnd"/>
+      <w:r>
+        <w:t xml:space="preserve"> folder and replace the information for all </w:t>
+      </w:r>
+      <w:proofErr w:type="spellStart"/>
+      <w:r>
+        <w:t>css</w:t>
+      </w:r>
+      <w:proofErr w:type="spellEnd"/>
+      <w:r>
+        <w:t>/</w:t>
+      </w:r>
+      <w:proofErr w:type="spellStart"/>
+      <w:r>
+        <w:t>js</w:t>
+      </w:r>
+      <w:proofErr w:type="spellEnd"/>
+      <w:r>
+        <w:t xml:space="preserve"> files with single </w:t>
+      </w:r>
+      <w:proofErr w:type="spellStart"/>
+      <w:r>
+        <w:t>css</w:t>
+      </w:r>
+      <w:proofErr w:type="spellEnd"/>
+      <w:r>
+        <w:t>/</w:t>
+      </w:r>
+      <w:proofErr w:type="spellStart"/>
+      <w:r>
+        <w:t>js</w:t>
+      </w:r>
+      <w:proofErr w:type="spellEnd"/>
+      <w:r>
+        <w:t xml:space="preserve"> file</w:t>
+      </w:r>
+    </w:p>
+    <w:p>
+      <w:pPr>
+        <w:pStyle w:val="ListParagraph"/>
+        <w:numPr>
+          <w:ilvl w:val="0"/>
+          <w:numId w:val="9"/>
+        </w:numPr>
+        <w:rPr>
+          <w:b/>
+          <w:i/>
+        </w:rPr>
+      </w:pPr>
+      <w:r>
+        <w:rPr>
+          <w:b/>
+        </w:rPr>
+        <w:t>Watch</w:t>
+      </w:r>
+      <w:r>
+        <w:t xml:space="preserve"> task</w:t>
+      </w:r>
+    </w:p>
+    <w:p>
+      <w:pPr>
+        <w:pStyle w:val="ListParagraph"/>
+        <w:numPr>
+          <w:ilvl w:val="1"/>
+          <w:numId w:val="9"/>
+        </w:numPr>
+        <w:rPr>
+          <w:b/>
+          <w:i/>
+        </w:rPr>
+      </w:pPr>
+      <w:r>
+        <w:t>Keeps a watch on files and reruns task whenever the changes occur</w:t>
+      </w:r>
+    </w:p>
+    <w:p>
+      <w:pPr>
+        <w:pStyle w:val="ListParagraph"/>
+        <w:numPr>
+          <w:ilvl w:val="1"/>
+          <w:numId w:val="9"/>
+        </w:numPr>
+        <w:rPr>
+          <w:b/>
+          <w:i/>
+        </w:rPr>
+      </w:pPr>
+      <w:r>
+        <w:t>Install</w:t>
+      </w:r>
+    </w:p>
+    <w:p>
+      <w:pPr>
+        <w:pStyle w:val="ListParagraph"/>
+        <w:numPr>
+          <w:ilvl w:val="2"/>
+          <w:numId w:val="9"/>
+        </w:numPr>
+        <w:rPr>
+          <w:b/>
+          <w:i/>
+        </w:rPr>
+      </w:pPr>
+      <w:proofErr w:type="spellStart"/>
+      <w:r>
+        <w:t>npm</w:t>
+      </w:r>
+      <w:proofErr w:type="spellEnd"/>
+      <w:r>
+        <w:t xml:space="preserve"> install grunt-</w:t>
+      </w:r>
+      <w:proofErr w:type="spellStart"/>
+      <w:r>
+        <w:t>contrib</w:t>
+      </w:r>
+      <w:proofErr w:type="spellEnd"/>
+      <w:r>
+        <w:t>-watch --save-dev</w:t>
+      </w:r>
+    </w:p>
+    <w:p>
+      <w:pPr>
+        <w:pStyle w:val="ListParagraph"/>
+        <w:numPr>
+          <w:ilvl w:val="1"/>
+          <w:numId w:val="9"/>
+        </w:numPr>
+        <w:rPr>
+          <w:b/>
+          <w:i/>
+        </w:rPr>
+      </w:pPr>
+      <w:r>
+        <w:t>Configuration</w:t>
+      </w:r>
+    </w:p>
+    <w:p>
+      <w:pPr>
+        <w:pStyle w:val="ListParagraph"/>
+        <w:numPr>
+          <w:ilvl w:val="2"/>
+          <w:numId w:val="9"/>
+        </w:numPr>
+        <w:rPr>
+          <w:b/>
+          <w:i/>
+        </w:rPr>
+      </w:pPr>
+      <w:r>
+        <w:rPr>
+          <w:noProof/>
+        </w:rPr>
+        <w:lastRenderedPageBreak/>
+        <w:drawing>
+          <wp:inline distT="0" distB="0" distL="0" distR="0" wp14:anchorId="1699670B" wp14:editId="69A4F5CF">
+            <wp:extent cx="3027680" cy="1600746"/>
+            <wp:effectExtent l="0" t="0" r="1270" b="0"/>
+            <wp:docPr id="11" name="Picture 11"/>
+            <wp:cNvGraphicFramePr>
+              <a:graphicFrameLocks xmlns:a="http://schemas.openxmlformats.org/drawingml/2006/main" noChangeAspect="1"/>
+            </wp:cNvGraphicFramePr>
+            <a:graphic xmlns:a="http://schemas.openxmlformats.org/drawingml/2006/main">
+              <a:graphicData uri="http://schemas.openxmlformats.org/drawingml/2006/picture">
+                <pic:pic xmlns:pic="http://schemas.openxmlformats.org/drawingml/2006/picture">
+                  <pic:nvPicPr>
+                    <pic:cNvPr id="1" name=""/>
+                    <pic:cNvPicPr/>
+                  </pic:nvPicPr>
+                  <pic:blipFill>
+                    <a:blip r:embed="rId14"/>
+                    <a:stretch>
+                      <a:fillRect/>
+                    </a:stretch>
+                  </pic:blipFill>
+                  <pic:spPr>
+                    <a:xfrm>
+                      <a:off x="0" y="0"/>
+                      <a:ext cx="3033986" cy="1604080"/>
+                    </a:xfrm>
+                    <a:prstGeom prst="rect">
+                      <a:avLst/>
+                    </a:prstGeom>
+                  </pic:spPr>
+                </pic:pic>
+              </a:graphicData>
+            </a:graphic>
+          </wp:inline>
+        </w:drawing>
+      </w:r>
+    </w:p>
+    <w:p>
+      <w:pPr>
+        <w:pStyle w:val="ListParagraph"/>
+        <w:numPr>
+          <w:ilvl w:val="2"/>
+          <w:numId w:val="9"/>
+        </w:numPr>
+        <w:rPr>
+          <w:b/>
+          <w:i/>
+        </w:rPr>
+      </w:pPr>
+      <w:r>
+        <w:t xml:space="preserve">It watches all files in app folder except </w:t>
+      </w:r>
+      <w:proofErr w:type="spellStart"/>
+      <w:r>
+        <w:t>css</w:t>
+      </w:r>
+      <w:proofErr w:type="spellEnd"/>
+      <w:r>
+        <w:t xml:space="preserve"> and </w:t>
+      </w:r>
+      <w:proofErr w:type="spellStart"/>
+      <w:r>
+        <w:t>js</w:t>
+      </w:r>
+      <w:proofErr w:type="spellEnd"/>
+      <w:r>
+        <w:t xml:space="preserve"> files (For </w:t>
+      </w:r>
+      <w:proofErr w:type="spellStart"/>
+      <w:r>
+        <w:t>css</w:t>
+      </w:r>
+      <w:proofErr w:type="spellEnd"/>
+      <w:r>
+        <w:t xml:space="preserve"> files we need to rerun the </w:t>
+      </w:r>
+      <w:proofErr w:type="spellStart"/>
+      <w:r>
+        <w:t>usemin</w:t>
+      </w:r>
+      <w:proofErr w:type="spellEnd"/>
+      <w:r>
+        <w:t xml:space="preserve"> task.</w:t>
+      </w:r>
+    </w:p>
+    <w:p>
+      <w:pPr>
+        <w:pStyle w:val="ListParagraph"/>
+        <w:numPr>
+          <w:ilvl w:val="2"/>
+          <w:numId w:val="9"/>
+        </w:numPr>
+        <w:rPr>
+          <w:b/>
+          <w:i/>
+        </w:rPr>
+      </w:pPr>
+      <w:r>
+        <w:t xml:space="preserve">Then it runs the </w:t>
+      </w:r>
+      <w:r>
+        <w:rPr>
+          <w:b/>
+          <w:i/>
+        </w:rPr>
+        <w:t>build</w:t>
+      </w:r>
+      <w:r>
+        <w:t xml:space="preserve"> task</w:t>
+      </w:r>
+    </w:p>
+    <w:p>
+      <w:pPr>
+        <w:pStyle w:val="ListParagraph"/>
+        <w:numPr>
+          <w:ilvl w:val="2"/>
+          <w:numId w:val="9"/>
+        </w:numPr>
+        <w:rPr>
+          <w:b/>
+          <w:i/>
+        </w:rPr>
+      </w:pPr>
+      <w:proofErr w:type="spellStart"/>
+      <w:r>
+        <w:rPr>
+          <w:b/>
+          <w:i/>
+        </w:rPr>
+        <w:t>livereload</w:t>
+      </w:r>
+      <w:proofErr w:type="spellEnd"/>
+      <w:r>
+        <w:t xml:space="preserve"> module</w:t>
+      </w:r>
+    </w:p>
+    <w:p>
+      <w:pPr>
+        <w:pStyle w:val="ListParagraph"/>
+        <w:numPr>
+          <w:ilvl w:val="3"/>
+          <w:numId w:val="9"/>
+        </w:numPr>
+        <w:rPr>
+          <w:b/>
+          <w:i/>
+        </w:rPr>
+      </w:pPr>
+      <w:r>
+        <w:t>It will reload the app in web browser</w:t>
+      </w:r>
+    </w:p>
+    <w:p>
+      <w:pPr>
+        <w:pStyle w:val="ListParagraph"/>
+        <w:numPr>
+          <w:ilvl w:val="0"/>
+          <w:numId w:val="9"/>
+        </w:numPr>
+        <w:rPr>
+          <w:b/>
+          <w:i/>
+        </w:rPr>
+      </w:pPr>
+      <w:r>
+        <w:rPr>
+          <w:b/>
+        </w:rPr>
+        <w:t>Connect</w:t>
+      </w:r>
+      <w:r>
+        <w:t xml:space="preserve"> module</w:t>
+      </w:r>
+    </w:p>
+    <w:p>
+      <w:pPr>
+        <w:pStyle w:val="ListParagraph"/>
+        <w:numPr>
+          <w:ilvl w:val="1"/>
+          <w:numId w:val="9"/>
+        </w:numPr>
+        <w:rPr>
+          <w:i/>
+        </w:rPr>
+      </w:pPr>
+      <w:r>
+        <w:t xml:space="preserve">Start </w:t>
+      </w:r>
+      <w:r>
+        <w:t>a server to serve the website</w:t>
+      </w:r>
+    </w:p>
+    <w:p>
+      <w:pPr>
+        <w:pStyle w:val="ListParagraph"/>
+        <w:numPr>
+          <w:ilvl w:val="2"/>
+          <w:numId w:val="9"/>
+        </w:numPr>
+        <w:rPr>
+          <w:i/>
+        </w:rPr>
+      </w:pPr>
+      <w:proofErr w:type="spellStart"/>
+      <w:r>
+        <w:t>npm</w:t>
+      </w:r>
+      <w:proofErr w:type="spellEnd"/>
+      <w:r>
+        <w:t xml:space="preserve"> install </w:t>
+      </w:r>
+      <w:r>
+        <w:t>grunt-</w:t>
+      </w:r>
+      <w:proofErr w:type="spellStart"/>
+      <w:r>
+        <w:t>contrib</w:t>
+      </w:r>
+      <w:proofErr w:type="spellEnd"/>
+      <w:r>
+        <w:t>-connect --save-dev</w:t>
+      </w:r>
+    </w:p>
+    <w:p>
+      <w:pPr>
+        <w:pStyle w:val="ListParagraph"/>
+        <w:numPr>
+          <w:ilvl w:val="1"/>
+          <w:numId w:val="9"/>
+        </w:numPr>
+        <w:rPr>
+          <w:i/>
+        </w:rPr>
+      </w:pPr>
+      <w:r>
+        <w:rPr>
+          <w:noProof/>
+        </w:rPr>
+        <w:drawing>
+          <wp:inline distT="0" distB="0" distL="0" distR="0" wp14:anchorId="407205FD" wp14:editId="1703D173">
+            <wp:extent cx="3332480" cy="1706353"/>
+            <wp:effectExtent l="0" t="0" r="1270" b="8255"/>
+            <wp:docPr id="12" name="Picture 12"/>
+            <wp:cNvGraphicFramePr>
+              <a:graphicFrameLocks xmlns:a="http://schemas.openxmlformats.org/drawingml/2006/main" noChangeAspect="1"/>
+            </wp:cNvGraphicFramePr>
+            <a:graphic xmlns:a="http://schemas.openxmlformats.org/drawingml/2006/main">
+              <a:graphicData uri="http://schemas.openxmlformats.org/drawingml/2006/picture">
+                <pic:pic xmlns:pic="http://schemas.openxmlformats.org/drawingml/2006/picture">
+                  <pic:nvPicPr>
+                    <pic:cNvPr id="1" name=""/>
+                    <pic:cNvPicPr/>
+                  </pic:nvPicPr>
+                  <pic:blipFill>
+                    <a:blip r:embed="rId15"/>
+                    <a:stretch>
+                      <a:fillRect/>
+                    </a:stretch>
+                  </pic:blipFill>
+                  <pic:spPr>
+                    <a:xfrm>
+                      <a:off x="0" y="0"/>
+                      <a:ext cx="3335277" cy="1707785"/>
+                    </a:xfrm>
+                    <a:prstGeom prst="rect">
+                      <a:avLst/>
+                    </a:prstGeom>
+                  </pic:spPr>
+                </pic:pic>
+              </a:graphicData>
+            </a:graphic>
+          </wp:inline>
+        </w:drawing>
+      </w:r>
+    </w:p>
+    <w:p>
+      <w:pPr>
+        <w:pStyle w:val="ListParagraph"/>
+        <w:numPr>
+          <w:ilvl w:val="1"/>
+          <w:numId w:val="9"/>
+        </w:numPr>
+        <w:rPr>
+          <w:i/>
+        </w:rPr>
+      </w:pPr>
+      <w:r>
+        <w:t xml:space="preserve">menu.html will be served on </w:t>
+      </w:r>
+      <w:r>
+        <w:rPr>
+          <w:b/>
+        </w:rPr>
+        <w:t>port: 9000</w:t>
+      </w:r>
+      <w:r>
+        <w:t xml:space="preserve"> and </w:t>
+      </w:r>
+      <w:r>
+        <w:rPr>
+          <w:b/>
+        </w:rPr>
+        <w:t>hostname: ‘localhost’</w:t>
+      </w:r>
+    </w:p>
+    <w:p>
+      <w:pPr>
+        <w:pStyle w:val="ListParagraph"/>
+        <w:numPr>
+          <w:ilvl w:val="1"/>
+          <w:numId w:val="9"/>
+        </w:numPr>
+        <w:rPr>
+          <w:i/>
+        </w:rPr>
+      </w:pPr>
+      <w:r>
+        <w:rPr>
+          <w:b/>
+        </w:rPr>
+        <w:t>path</w:t>
+      </w:r>
+      <w:r>
+        <w:t xml:space="preserve"> is “</w:t>
+      </w:r>
+      <w:proofErr w:type="spellStart"/>
+      <w:r>
+        <w:t>dist</w:t>
+      </w:r>
+      <w:proofErr w:type="spellEnd"/>
+      <w:r>
+        <w:t xml:space="preserve">” folder and webpage will serve </w:t>
+      </w:r>
+      <w:r>
+        <w:rPr>
+          <w:b/>
+        </w:rPr>
+        <w:t>menu.html</w:t>
+      </w:r>
+      <w:r>
+        <w:t xml:space="preserve"> page</w:t>
+      </w:r>
+    </w:p>
+    <w:p>
+      <w:pPr>
+        <w:pStyle w:val="ListParagraph"/>
+        <w:numPr>
+          <w:ilvl w:val="0"/>
+          <w:numId w:val="9"/>
+        </w:numPr>
+        <w:rPr>
+          <w:i/>
+        </w:rPr>
+      </w:pPr>
+      <w:r>
+        <w:t>Register multiple grunt tasks</w:t>
+      </w:r>
+    </w:p>
+    <w:p>
+      <w:pPr>
+        <w:pStyle w:val="ListParagraph"/>
+        <w:numPr>
+          <w:ilvl w:val="1"/>
+          <w:numId w:val="9"/>
+        </w:numPr>
+        <w:rPr>
+          <w:i/>
+        </w:rPr>
+      </w:pPr>
+      <w:proofErr w:type="spellStart"/>
+      <w:r>
+        <w:t>grunt.registertask</w:t>
+      </w:r>
+      <w:proofErr w:type="spellEnd"/>
+      <w:r>
+        <w:t>(‘build’, [‘clean’, ‘</w:t>
+      </w:r>
+      <w:proofErr w:type="spellStart"/>
+      <w:r>
+        <w:t>jshint</w:t>
+      </w:r>
+      <w:proofErr w:type="spellEnd"/>
+      <w:r>
+        <w:t>’, ‘</w:t>
+      </w:r>
+      <w:proofErr w:type="spellStart"/>
+      <w:r>
+        <w:t>useminPrepare</w:t>
+      </w:r>
+      <w:proofErr w:type="spellEnd"/>
+      <w:r>
+        <w:t>’, ‘</w:t>
+      </w:r>
+      <w:proofErr w:type="spellStart"/>
+      <w:r>
+        <w:t>concat</w:t>
+      </w:r>
+      <w:proofErr w:type="spellEnd"/>
+      <w:r>
+        <w:t>’, ‘</w:t>
+      </w:r>
+      <w:proofErr w:type="spellStart"/>
+      <w:r>
+        <w:t>cssmin</w:t>
+      </w:r>
+      <w:proofErr w:type="spellEnd"/>
+      <w:r>
+        <w:t>’, ‘</w:t>
+      </w:r>
+      <w:proofErr w:type="spellStart"/>
+      <w:r>
+        <w:t>uglify</w:t>
+      </w:r>
+      <w:proofErr w:type="spellEnd"/>
+      <w:r>
+        <w:t>’, ‘copy’, ‘</w:t>
+      </w:r>
+      <w:proofErr w:type="spellStart"/>
+      <w:r>
+        <w:t>filerev</w:t>
+      </w:r>
+      <w:proofErr w:type="spellEnd"/>
+      <w:r>
+        <w:t>’, ‘</w:t>
+      </w:r>
+      <w:proofErr w:type="spellStart"/>
+      <w:r>
+        <w:t>usemin</w:t>
+      </w:r>
+      <w:proofErr w:type="spellEnd"/>
+      <w:r>
+        <w:t>’]);</w:t>
+      </w:r>
+    </w:p>
+    <w:p>
+      <w:pPr>
+        <w:pStyle w:val="ListParagraph"/>
+        <w:numPr>
+          <w:ilvl w:val="1"/>
+          <w:numId w:val="9"/>
+        </w:numPr>
+        <w:rPr>
+          <w:i/>
+        </w:rPr>
+      </w:pPr>
+      <w:proofErr w:type="spellStart"/>
+      <w:r>
+        <w:t>grunt.registertask</w:t>
+      </w:r>
+      <w:proofErr w:type="spellEnd"/>
+      <w:r>
+        <w:t>(‘serve’, [‘build’, ‘</w:t>
+      </w:r>
+      <w:proofErr w:type="spellStart"/>
+      <w:r>
+        <w:t>connect:dist</w:t>
+      </w:r>
+      <w:proofErr w:type="spellEnd"/>
+      <w:r>
+        <w:t>’, ‘watch’]);</w:t>
+      </w:r>
+    </w:p>
+    <w:p>
+      <w:pPr>
+        <w:pStyle w:val="ListParagraph"/>
+        <w:numPr>
+          <w:ilvl w:val="2"/>
+          <w:numId w:val="9"/>
+        </w:numPr>
+        <w:rPr>
+          <w:i/>
+        </w:rPr>
+      </w:pPr>
+      <w:r>
+        <w:t>This will start the webserver using the connect module.</w:t>
+      </w:r>
+    </w:p>
+    <w:p>
+      <w:pPr>
+        <w:pStyle w:val="ListParagraph"/>
+        <w:numPr>
+          <w:ilvl w:val="2"/>
+          <w:numId w:val="9"/>
+        </w:numPr>
+        <w:rPr>
+          <w:i/>
+        </w:rPr>
+      </w:pPr>
+      <w:r>
+        <w:t xml:space="preserve">Watch module will ensure that connect module doesn’t exit after serving up the page. It will make sure that server is continuously running. </w:t>
+      </w:r>
+    </w:p>
+    <w:p>
+      <w:pPr>
+        <w:pStyle w:val="ListParagraph"/>
+        <w:numPr>
+          <w:ilvl w:val="1"/>
+          <w:numId w:val="9"/>
+        </w:numPr>
+        <w:rPr>
+          <w:i/>
+        </w:rPr>
+      </w:pPr>
+      <w:proofErr w:type="spellStart"/>
+      <w:r>
+        <w:t>grunt.registertask</w:t>
+      </w:r>
+      <w:proofErr w:type="spellEnd"/>
+      <w:r>
+        <w:t>(‘default’, [‘build’]);</w:t>
+      </w:r>
+    </w:p>
+    <w:p>
+      <w:pPr>
+        <w:pStyle w:val="ListParagraph"/>
+        <w:numPr>
+          <w:ilvl w:val="0"/>
+          <w:numId w:val="9"/>
+        </w:numPr>
+        <w:rPr>
+          <w:i/>
+        </w:rPr>
+      </w:pPr>
+      <w:r>
+        <w:t>time-grunt module</w:t>
+      </w:r>
+    </w:p>
+    <w:p>
+      <w:pPr>
+        <w:pStyle w:val="ListParagraph"/>
+        <w:numPr>
+          <w:ilvl w:val="1"/>
+          <w:numId w:val="9"/>
+        </w:numPr>
+        <w:rPr>
+          <w:i/>
+        </w:rPr>
+      </w:pPr>
+      <w:r>
+        <w:t>Keep track of each of the task and then generate status ticks at the end of grunt line.</w:t>
+      </w:r>
+    </w:p>
+    <w:p>
+      <w:pPr>
+        <w:pStyle w:val="ListParagraph"/>
+        <w:numPr>
+          <w:ilvl w:val="0"/>
+          <w:numId w:val="9"/>
+        </w:numPr>
+        <w:rPr>
+          <w:i/>
+        </w:rPr>
+      </w:pPr>
+      <w:proofErr w:type="spellStart"/>
+      <w:r>
+        <w:t>git</w:t>
+      </w:r>
+      <w:proofErr w:type="spellEnd"/>
+      <w:r>
+        <w:t>-grunt</w:t>
+      </w:r>
+    </w:p>
+    <w:p>
+      <w:pPr>
+        <w:pStyle w:val="ListParagraph"/>
+        <w:numPr>
+          <w:ilvl w:val="1"/>
+          <w:numId w:val="9"/>
+        </w:numPr>
+        <w:rPr>
+          <w:i/>
+        </w:rPr>
+      </w:pPr>
+      <w:r>
+        <w:t xml:space="preserve">It will look inside </w:t>
+      </w:r>
+      <w:proofErr w:type="spellStart"/>
+      <w:r>
+        <w:t>node_modules</w:t>
+      </w:r>
+      <w:proofErr w:type="spellEnd"/>
+      <w:r>
+        <w:t xml:space="preserve"> folder and grant modules as they are required by </w:t>
+      </w:r>
+      <w:r>
+        <w:rPr>
+          <w:b/>
+          <w:i/>
+        </w:rPr>
+        <w:t>Gruntfile.js</w:t>
+      </w:r>
+      <w:r>
+        <w:t xml:space="preserve"> </w:t>
+      </w:r>
+    </w:p>
+    <w:p>
+      <w:pPr>
+        <w:pStyle w:val="ListParagraph"/>
+        <w:numPr>
+          <w:ilvl w:val="1"/>
+          <w:numId w:val="9"/>
+        </w:numPr>
+        <w:rPr>
+          <w:i/>
+        </w:rPr>
+      </w:pPr>
+      <w:r>
+        <w:t xml:space="preserve">It will take care of loading all the grunt module as and when </w:t>
+      </w:r>
+      <w:proofErr w:type="spellStart"/>
+      <w:r>
+        <w:t>requried</w:t>
+      </w:r>
+      <w:proofErr w:type="spellEnd"/>
+    </w:p>
     <w:sectPr>
       <w:pgSz w:w="12240" w:h="15840"/>
       <w:pgMar w:top="1440" w:right="1800" w:bottom="1440" w:left="1800" w:header="720" w:footer="720" w:gutter="0"/>
@@ -3132,6 +6741,119 @@
       </w:pPr>
       <w:rPr>
         <w:rFonts w:ascii="Courier New" w:hAnsi="Courier New" w:hint="default"/>
+      </w:rPr>
+    </w:lvl>
+    <w:lvl w:ilvl="8" w:tplc="04090005" w:tentative="1">
+      <w:start w:val="1"/>
+      <w:numFmt w:val="bullet"/>
+      <w:lvlText w:val=""/>
+      <w:lvlJc w:val="left"/>
+      <w:pPr>
+        <w:ind w:left="6480" w:hanging="360"/>
+      </w:pPr>
+      <w:rPr>
+        <w:rFonts w:ascii="Wingdings" w:hAnsi="Wingdings" w:hint="default"/>
+      </w:rPr>
+    </w:lvl>
+  </w:abstractNum>
+  <w:abstractNum w:abstractNumId="8" w15:restartNumberingAfterBreak="0">
+    <w:nsid w:val="7E70703F"/>
+    <w:multiLevelType w:val="hybridMultilevel"/>
+    <w:tmpl w:val="E2185C86"/>
+    <w:lvl w:ilvl="0" w:tplc="04090001">
+      <w:start w:val="1"/>
+      <w:numFmt w:val="bullet"/>
+      <w:lvlText w:val=""/>
+      <w:lvlJc w:val="left"/>
+      <w:pPr>
+        <w:ind w:left="720" w:hanging="360"/>
+      </w:pPr>
+      <w:rPr>
+        <w:rFonts w:ascii="Symbol" w:hAnsi="Symbol" w:hint="default"/>
+      </w:rPr>
+    </w:lvl>
+    <w:lvl w:ilvl="1" w:tplc="04090003">
+      <w:start w:val="1"/>
+      <w:numFmt w:val="bullet"/>
+      <w:lvlText w:val="o"/>
+      <w:lvlJc w:val="left"/>
+      <w:pPr>
+        <w:ind w:left="1440" w:hanging="360"/>
+      </w:pPr>
+      <w:rPr>
+        <w:rFonts w:ascii="Courier New" w:hAnsi="Courier New" w:cs="Courier New" w:hint="default"/>
+      </w:rPr>
+    </w:lvl>
+    <w:lvl w:ilvl="2" w:tplc="04090005">
+      <w:start w:val="1"/>
+      <w:numFmt w:val="bullet"/>
+      <w:lvlText w:val=""/>
+      <w:lvlJc w:val="left"/>
+      <w:pPr>
+        <w:ind w:left="2160" w:hanging="360"/>
+      </w:pPr>
+      <w:rPr>
+        <w:rFonts w:ascii="Wingdings" w:hAnsi="Wingdings" w:hint="default"/>
+      </w:rPr>
+    </w:lvl>
+    <w:lvl w:ilvl="3" w:tplc="04090001">
+      <w:start w:val="1"/>
+      <w:numFmt w:val="bullet"/>
+      <w:lvlText w:val=""/>
+      <w:lvlJc w:val="left"/>
+      <w:pPr>
+        <w:ind w:left="2880" w:hanging="360"/>
+      </w:pPr>
+      <w:rPr>
+        <w:rFonts w:ascii="Symbol" w:hAnsi="Symbol" w:hint="default"/>
+      </w:rPr>
+    </w:lvl>
+    <w:lvl w:ilvl="4" w:tplc="04090003">
+      <w:start w:val="1"/>
+      <w:numFmt w:val="bullet"/>
+      <w:lvlText w:val="o"/>
+      <w:lvlJc w:val="left"/>
+      <w:pPr>
+        <w:ind w:left="3600" w:hanging="360"/>
+      </w:pPr>
+      <w:rPr>
+        <w:rFonts w:ascii="Courier New" w:hAnsi="Courier New" w:cs="Courier New" w:hint="default"/>
+      </w:rPr>
+    </w:lvl>
+    <w:lvl w:ilvl="5" w:tplc="04090005">
+      <w:start w:val="1"/>
+      <w:numFmt w:val="bullet"/>
+      <w:lvlText w:val=""/>
+      <w:lvlJc w:val="left"/>
+      <w:pPr>
+        <w:ind w:left="4320" w:hanging="360"/>
+      </w:pPr>
+      <w:rPr>
+        <w:rFonts w:ascii="Wingdings" w:hAnsi="Wingdings" w:hint="default"/>
+      </w:rPr>
+    </w:lvl>
+    <w:lvl w:ilvl="6" w:tplc="04090001">
+      <w:start w:val="1"/>
+      <w:numFmt w:val="bullet"/>
+      <w:lvlText w:val=""/>
+      <w:lvlJc w:val="left"/>
+      <w:pPr>
+        <w:ind w:left="5040" w:hanging="360"/>
+      </w:pPr>
+      <w:rPr>
+        <w:rFonts w:ascii="Symbol" w:hAnsi="Symbol" w:hint="default"/>
+      </w:rPr>
+    </w:lvl>
+    <w:lvl w:ilvl="7" w:tplc="04090003" w:tentative="1">
+      <w:start w:val="1"/>
+      <w:numFmt w:val="bullet"/>
+      <w:lvlText w:val="o"/>
+      <w:lvlJc w:val="left"/>
+      <w:pPr>
+        <w:ind w:left="5760" w:hanging="360"/>
+      </w:pPr>
+      <w:rPr>
+        <w:rFonts w:ascii="Courier New" w:hAnsi="Courier New" w:cs="Courier New" w:hint="default"/>
       </w:rPr>
     </w:lvl>
     <w:lvl w:ilvl="8" w:tplc="04090005" w:tentative="1">
@@ -3170,6 +6892,9 @@
   </w:num>
   <w:num w:numId="8">
     <w:abstractNumId w:val="0"/>
+  </w:num>
+  <w:num w:numId="9">
+    <w:abstractNumId w:val="8"/>
   </w:num>
 </w:numbering>
 </file>

</xml_diff>